<commit_message>
More documentation, with more graphs.
</commit_message>
<xml_diff>
--- a/doksi.docx
+++ b/doksi.docx
@@ -399,6 +399,20 @@
     </w:p>
     <w:p>
       <w:pPr>
+        <w:sectPr>
+          <w:headerReference w:type="default" r:id="rId2"/>
+          <w:headerReference w:type="first" r:id="rId3"/>
+          <w:footerReference w:type="default" r:id="rId4"/>
+          <w:footerReference w:type="first" r:id="rId5"/>
+          <w:type w:val="nextPage"/>
+          <w:pgSz w:w="11906" w:h="16838"/>
+          <w:pgMar w:left="1134" w:right="1134" w:header="1134" w:top="1693" w:footer="1134" w:bottom="1693" w:gutter="0"/>
+          <w:pgNumType w:fmt="decimal"/>
+          <w:formProt w:val="false"/>
+          <w:titlePg/>
+          <w:textDirection w:val="lrTb"/>
+          <w:docGrid w:type="default" w:linePitch="240" w:charSpace="4294961151"/>
+        </w:sectPr>
         <w:pStyle w:val="Normal"/>
         <w:tabs>
           <w:tab w:val="center" w:pos="7939" w:leader="none"/>
@@ -610,6 +624,27 @@
           <w:t>8</w:t>
         </w:r>
       </w:hyperlink>
+    </w:p>
+    <w:p>
+      <w:pPr>
+        <w:pStyle w:val="Contents2"/>
+        <w:tabs>
+          <w:tab w:val="right" w:pos="9638" w:leader="dot"/>
+        </w:tabs>
+        <w:rPr>
+          <w:rStyle w:val="IndexLink"/>
+        </w:rPr>
+      </w:pPr>
+      <w:hyperlink w:anchor="__RefHeading__948_1372879235">
+        <w:r>
+          <w:rPr>
+            <w:rStyle w:val="IndexLink"/>
+          </w:rPr>
+          <w:t>Skálázhatóság</w:t>
+          <w:tab/>
+          <w:t>9</w:t>
+        </w:r>
+      </w:hyperlink>
       <w:r>
         <w:fldChar w:fldCharType="end"/>
       </w:r>
@@ -907,28 +942,7 @@
           <w:b w:val="false"/>
           <w:bCs w:val="false"/>
         </w:rPr>
-        <w:t xml:space="preserve"> (HumanAgent): Ez nem egy konkrét algoritmus, mindössze egy párbeszédeblakban kijelzi a játék pillanatnyi állását a felhasználó felé, aki ezután megadhatja, hogy melyik kupacból hány követ szeretne elvenni. </w:t>
-      </w:r>
-      <w:r>
-        <w:rPr>
-          <w:b w:val="false"/>
-          <w:bCs w:val="false"/>
-        </w:rPr>
-        <w:t xml:space="preserve">A párbeszédablak kinézete </w:t>
-      </w:r>
-      <w:r>
-        <w:rPr>
-          <w:b w:val="false"/>
-          <w:bCs w:val="false"/>
-        </w:rPr>
-        <w:t>a következő</w:t>
-      </w:r>
-      <w:r>
-        <w:rPr>
-          <w:b w:val="false"/>
-          <w:bCs w:val="false"/>
-        </w:rPr>
-        <w:t>:</w:t>
+        <w:t xml:space="preserve"> (HumanAgent): Ez nem egy konkrét algoritmus, mindössze egy párbeszédeblakban kijelzi a játék pillanatnyi állását a felhasználó felé, aki ezután megadhatja, hogy melyik kupacból hány követ szeretne elvenni. A párbeszédablak kinézete a következő:</w:t>
       </w:r>
     </w:p>
     <w:p>
@@ -975,7 +989,7 @@
                     </pic:cNvPicPr>
                   </pic:nvPicPr>
                   <pic:blipFill>
-                    <a:blip r:embed="rId2"/>
+                    <a:blip r:embed="rId6"/>
                     <a:stretch>
                       <a:fillRect/>
                     </a:stretch>
@@ -1051,15 +1065,7 @@
       <w:bookmarkEnd w:id="5"/>
       <w:r>
         <w:rPr/>
-        <w:t xml:space="preserve">Az elkészült szoftver </w:t>
-      </w:r>
-      <w:r>
-        <w:rPr/>
-        <w:t xml:space="preserve">fő </w:t>
-      </w:r>
-      <w:r>
-        <w:rPr/>
-        <w:t>felhasználói felülete:</w:t>
+        <w:t>Az elkészült szoftver fő felhasználói felülete:</w:t>
       </w:r>
     </w:p>
     <w:p>
@@ -1104,7 +1110,7 @@
                     </pic:cNvPicPr>
                   </pic:nvPicPr>
                   <pic:blipFill>
-                    <a:blip r:embed="rId3"/>
+                    <a:blip r:embed="rId7"/>
                     <a:stretch>
                       <a:fillRect/>
                     </a:stretch>
@@ -1142,11 +1148,23 @@
       <w:bookmarkEnd w:id="6"/>
       <w:r>
         <w:rPr/>
-        <w:t xml:space="preserve">A legfelső sorban beállíthatjuk a szimuláció paramétereit. A kőkupacok számát, az egy kupacban lévő kövek átlagos számát, valamint az attól való legnagyobb véletlenszerű eltérést (az eloszlás egyenletes, illetve amennyiben ez a beállítás 0 értékű, az összes kupacban ugyanannyi kő lesz), és az egymás után lejátszatni kívánt játékok számát. Kiválaszthatjuk a két ágens, Alice és Bob stratégiáját – azaz hogy melyik ágens-implementáció töltse be a szerepüket – és a hozzájuk tartozó fabejárási mélység-korlátot, ahol értelmes. Ez utóbbi beállításnak a Random és a Felhasználó ágenseknél nincs szerepe. </w:t>
-      </w:r>
-      <w:r>
-        <w:rPr/>
-        <w:t>A játékot mindig Alice kezdi.</w:t>
+        <w:t xml:space="preserve">A legfelső sorban beállíthatjuk a szimuláció paramétereit. A kőkupacok számát, az egy kupacban lévő kövek átlagos számát, valamint az attól való legnagyobb véletlenszerű eltérést (az eloszlás egyenletes, illetve amennyiben ez a beállítás 0 értékű, az összes kupacban ugyanannyi kő lesz), és az egymás után lejátszatni kívánt játékok számát. Kiválaszthatjuk a két ágens, </w:t>
+      </w:r>
+      <w:r>
+        <w:rPr/>
+        <w:t xml:space="preserve">(kiknek neve mindenféle komolyabb indok nélkül </w:t>
+      </w:r>
+      <w:r>
+        <w:rPr/>
+        <w:t>Alice és Bob</w:t>
+      </w:r>
+      <w:r>
+        <w:rPr/>
+        <w:t>)</w:t>
+      </w:r>
+      <w:r>
+        <w:rPr/>
+        <w:t xml:space="preserve"> stratégiáját – azaz hogy melyik ágens-implementáció töltse be a szerepüket – és a hozzájuk tartozó fabejárási mélység-korlátot, ahol értelmes. Ez utóbbi beállításnak a Random és a Felhasználó ágenseknél nincs szerepe. A játékot mindig Alice kezdi.</w:t>
       </w:r>
     </w:p>
     <w:p>
@@ -1185,27 +1203,7 @@
       <w:bookmarkEnd w:id="9"/>
       <w:r>
         <w:rPr/>
-        <w:t xml:space="preserve">Ugyanezt a listát nagyon hasonló alakban egy </w:t>
-      </w:r>
-      <w:r>
-        <w:rPr/>
-        <w:t xml:space="preserve">pontosvesszővel tagolt </w:t>
-      </w:r>
-      <w:r>
-        <w:rPr/>
-        <w:t>csv fájlba is lementi a program a futtatási könyvtár</w:t>
-      </w:r>
-      <w:r>
-        <w:rPr/>
-        <w:t>á</w:t>
-      </w:r>
-      <w:r>
-        <w:rPr/>
-        <w:t xml:space="preserve">ba, </w:t>
-      </w:r>
-      <w:r>
-        <w:rPr/>
-        <w:t>results_</w:t>
+        <w:t>Ugyanezt a listát nagyon hasonló alakban egy pontosvesszővel tagolt csv fájlba is lementi a program a futtatási könyvtárába, results_</w:t>
       </w:r>
       <w:r>
         <w:rPr>
@@ -1227,23 +1225,7 @@
       </w:r>
       <w:r>
         <w:rPr/>
-        <w:t xml:space="preserve">.csv </w:t>
-      </w:r>
-      <w:r>
-        <w:rPr/>
-        <w:t>név</w:t>
-      </w:r>
-      <w:r>
-        <w:rPr/>
-        <w:t>en</w:t>
-      </w:r>
-      <w:r>
-        <w:rPr/>
-        <w:t xml:space="preserve">, </w:t>
-      </w:r>
-      <w:r>
-        <w:rPr/>
-        <w:t xml:space="preserve">ahol </w:t>
+        <w:t xml:space="preserve">.csv néven, ahol </w:t>
       </w:r>
       <w:r>
         <w:rPr>
@@ -1283,15 +1265,7 @@
       <w:bookmarkEnd w:id="10"/>
       <w:r>
         <w:rPr/>
-        <w:t>Tapas</w:t>
-      </w:r>
-      <w:r>
-        <w:rPr/>
-        <w:t>z</w:t>
-      </w:r>
-      <w:r>
-        <w:rPr/>
-        <w:t>talatok</w:t>
+        <w:t>Tapasztalatok</w:t>
       </w:r>
     </w:p>
     <w:p>
@@ -1336,22 +1310,21 @@
       </w:r>
       <w:r>
         <w:rPr>
-          <w:rFonts w:eastAsia="Droid Sans Fallback" w:cs="FreeSans" w:ascii="Liberation Serif" w:hAnsi="Liberation Serif"/>
+          <w:rFonts w:eastAsia="Droid Sans Fallback" w:cs="FreeSans"/>
         </w:rPr>
         <w:t>±</w:t>
       </w:r>
       <w:r>
         <w:rPr/>
-        <w:t xml:space="preserve"> 2 kővel, egymás után 100 meneten keresztül játszatva a következő eredményeket kaptuk:</w:t>
-      </w:r>
-    </w:p>
-    <w:p>
-      <w:pPr>
-        <w:pStyle w:val="Szvegtrzs"/>
-        <w:rPr/>
-      </w:pPr>
-      <w:r>
-        <w:rPr/>
+        <w:t xml:space="preserve"> 2 kővel, </w:t>
+      </w:r>
+      <w:r>
+        <w:rPr/>
+        <w:t xml:space="preserve">a mélységet sehol nem korlátozva, </w:t>
+      </w:r>
+      <w:r>
+        <w:rPr/>
+        <w:t>egymás után 100 meneten keresztül játszatva a következő eredményeket kaptuk:</w:t>
         <w:drawing>
           <wp:anchor behindDoc="0" distT="0" distB="0" distL="0" distR="0" simplePos="0" locked="0" layoutInCell="1" allowOverlap="1" relativeHeight="2">
             <wp:simplePos x="0" y="0"/>
@@ -1359,7 +1332,7 @@
               <wp:align>center</wp:align>
             </wp:positionH>
             <wp:positionV relativeFrom="paragraph">
-              <wp:align>top</wp:align>
+              <wp:align>bottom</wp:align>
             </wp:positionV>
             <wp:extent cx="4173220" cy="2870200"/>
             <wp:effectExtent l="0" t="0" r="0" b="0"/>
@@ -1378,7 +1351,7 @@
                     </pic:cNvPicPr>
                   </pic:nvPicPr>
                   <pic:blipFill>
-                    <a:blip r:embed="rId4"/>
+                    <a:blip r:embed="rId8"/>
                     <a:stretch>
                       <a:fillRect/>
                     </a:stretch>
@@ -1425,38 +1398,18 @@
       </w:pPr>
       <w:r>
         <w:rPr/>
-        <w:t>Az, hogy a mátrix nem „</w:t>
-      </w:r>
-      <w:r>
-        <w:rPr/>
-        <w:t xml:space="preserve">komplementer </w:t>
-      </w:r>
-      <w:r>
-        <w:rPr/>
-        <w:t xml:space="preserve">szimmetrikus” </w:t>
-      </w:r>
-      <w:r>
-        <w:rPr/>
-        <w:t xml:space="preserve">(olyan értelemben, hogy a mátrix egy elemének és a transzponáltjának ugyanazon elemének nem mindenhol 100 az összege) </w:t>
-      </w:r>
-      <w:r>
-        <w:rPr/>
-        <w:t>a fő tengelyére, illetve hogy a főátlóban nem csupa 50-esek szerepelnek, arra utal, hogy a kimenetelt nagyban befolyásolja az, hogy ki teszi meg az első lépést.</w:t>
-      </w:r>
-    </w:p>
-    <w:p>
-      <w:pPr>
-        <w:pStyle w:val="Szvegtrzs"/>
-        <w:jc w:val="both"/>
-        <w:rPr/>
-      </w:pPr>
-      <w:r>
-        <w:rPr/>
-        <w:t>Ez a Random ágensek által játszott játékok esetében viszont nem így van, hiszen azok nem is egy megfontolt stratériát követnek, „</w:t>
-      </w:r>
-      <w:r>
-        <w:rPr/>
-        <w:t>ész nélkül” játszanak, akármi is a játék állása.</w:t>
+        <w:t>Az, hogy a mátrix nem „komplementer szimmetrikus” (olyan értelemben, hogy a mátrix egy elemének és a transzponáltjának ugyanazon elemének nem mindenhol 100 az összege) a fő tengelyére, illetve hogy a főátlóban nem csupa 50-esek szerepelnek, arra utal, hogy a kimenetelt nagyban befolyásolja az, hogy ki teszi meg az első lépést.</w:t>
+      </w:r>
+    </w:p>
+    <w:p>
+      <w:pPr>
+        <w:pStyle w:val="Szvegtrzs"/>
+        <w:jc w:val="both"/>
+        <w:rPr/>
+      </w:pPr>
+      <w:r>
+        <w:rPr/>
+        <w:t>Ez a Random ágensek által játszott játékok esetében viszont nem így van, hiszen azok nem is egy megfontolt stratériát követnek, „ész nélkül” játszanak, akármi is a játék állása.</w:t>
       </w:r>
     </w:p>
     <w:p>
@@ -1478,6 +1431,7 @@
       </w:pPr>
       <w:r>
         <w:rPr/>
+        <w:t>Legnagyobb meglepetésünkre az Összegző ágens, amelyet a finomabb felbontású pontozás miatti jobb képességek reményében készítettünk, valójában sokkal rosszabbul szerepelt, mint az egyszerű, hagyományos értékelést használó ágensek.</w:t>
       </w:r>
     </w:p>
     <w:p>
@@ -1505,10 +1459,81 @@
     <w:p>
       <w:pPr>
         <w:pStyle w:val="Szvegtrzs"/>
-        <w:rPr/>
-      </w:pPr>
-      <w:r>
-        <w:rPr/>
+        <w:jc w:val="both"/>
+        <w:rPr/>
+      </w:pPr>
+      <w:r>
+        <w:rPr/>
+        <w:t>Hogy az egyes implementációk időbeni hatékonyságát lemérjük, mindegyiket önmaga ellen, 100 körön keresztül, 3 kupaccal, mindegyikben mindig 4 kővel játszattuk, a bejárási mélységet sehol sem korlátozva. Ügyeltünk arra, hogy a számítógép teljesítménye és terhelése az egyes mérések alatt a lehető legkevésbé ingadozzon, hogy használható eredményeket kapjunk.</w:t>
+      </w:r>
+    </w:p>
+    <w:p>
+      <w:pPr>
+        <w:pStyle w:val="Szvegtrzs"/>
+        <w:jc w:val="both"/>
+        <w:rPr/>
+      </w:pPr>
+      <w:r>
+        <w:rPr/>
+        <w:t>A mérések eredménye:</w:t>
+      </w:r>
+    </w:p>
+    <w:p>
+      <w:pPr>
+        <w:pStyle w:val="Szvegtrzs"/>
+        <w:jc w:val="both"/>
+        <w:rPr/>
+      </w:pPr>
+      <w:r>
+        <w:rPr/>
+        <w:drawing>
+          <wp:inline distT="0" distB="0" distL="0" distR="0">
+            <wp:extent cx="5760085" cy="3239770"/>
+            <wp:effectExtent l="0" t="0" r="0" b="0"/>
+            <wp:docPr id="1" name="Object1"/>
+            <wp:cNvGraphicFramePr/>
+            <a:graphic xmlns:a="http://schemas.openxmlformats.org/drawingml/2006/main">
+              <a:graphicData uri="http://schemas.openxmlformats.org/drawingml/2006/chart">
+                <c:chart xmlns:c="http://schemas.openxmlformats.org/drawingml/2006/chart" xmlns:r="http://schemas.openxmlformats.org/officeDocument/2006/relationships" r:id="rId9"/>
+              </a:graphicData>
+            </a:graphic>
+          </wp:inline>
+        </w:drawing>
+        <w:t>Az Összegző ágens körülbelül ugyanúgy teljesített, mint az egyszerű Minimax, ami nem meglepő, hiszen szinte teljesen ugyanúgy működik, a teljes fát bejárja, épp csak máshogy értékeli ki.</w:t>
+      </w:r>
+    </w:p>
+    <w:p>
+      <w:pPr>
+        <w:pStyle w:val="Szvegtrzs"/>
+        <w:jc w:val="both"/>
+        <w:rPr/>
+      </w:pPr>
+      <w:r>
+        <w:rPr/>
+        <w:t xml:space="preserve">Láthatjuk </w:t>
+      </w:r>
+      <w:r>
+        <w:rPr/>
+        <w:t>azt is</w:t>
+      </w:r>
+      <w:r>
+        <w:rPr/>
+        <w:t>, hogy az alfa-béta nyesés ténylegesen igen jelentős gyorsulást hozott ebben az esetben, a nyesést nem alkalmazó ágenshez képest több, mint 10-szer olyan gyors volt, miközben – mint azt már láthattuk – semmivel sem játszik rosszabbul.</w:t>
+      </w:r>
+    </w:p>
+    <w:p>
+      <w:pPr>
+        <w:pStyle w:val="Szvegtrzs"/>
+        <w:jc w:val="both"/>
+        <w:rPr/>
+      </w:pPr>
+      <w:r>
+        <w:rPr/>
+        <w:t xml:space="preserve">A Random ágensek pedig nyilván elképesztő gyorsak, hiszen minden helyzetben azonnal döntenek, </w:t>
+      </w:r>
+      <w:r>
+        <w:rPr/>
+        <w:t>mindenféle számítások nélkül.</w:t>
       </w:r>
     </w:p>
     <w:p>
@@ -1534,11 +1559,215 @@
         <w:rPr/>
       </w:r>
     </w:p>
+    <w:p>
+      <w:pPr>
+        <w:pStyle w:val="Szvegtrzs"/>
+        <w:spacing w:lineRule="auto" w:line="288" w:before="0" w:after="140"/>
+        <w:jc w:val="both"/>
+        <w:rPr/>
+      </w:pPr>
+      <w:r>
+        <w:rPr/>
+        <w:t xml:space="preserve">Először az egyszerű Minimax ágenst vizsgáltuk, 3 kupaccal, mindegyikben 4 </w:t>
+      </w:r>
+      <w:r>
+        <w:rPr>
+          <w:rFonts w:eastAsia="Droid Sans Fallback" w:cs="FreeSans" w:ascii="Liberation Serif" w:hAnsi="Liberation Serif"/>
+        </w:rPr>
+        <w:t>±</w:t>
+      </w:r>
+      <w:r>
+        <w:rPr/>
+        <w:t xml:space="preserve"> 2 kővel, 100 menetet játszatva egymás után. Bob bejárási mélységét minden esetben 5-re korlátoztuk, Alice-ét pedig mérésenként változtattuk, és feljegyeztük a meccsek lefutási idejét.</w:t>
+      </w:r>
+    </w:p>
+    <w:p>
+      <w:pPr>
+        <w:pStyle w:val="Szvegtrzs"/>
+        <w:spacing w:lineRule="auto" w:line="288" w:before="0" w:after="140"/>
+        <w:jc w:val="both"/>
+        <w:rPr/>
+      </w:pPr>
+      <w:r>
+        <w:rPr/>
+        <w:drawing>
+          <wp:inline distT="0" distB="0" distL="0" distR="0">
+            <wp:extent cx="5760085" cy="3239770"/>
+            <wp:effectExtent l="0" t="0" r="0" b="0"/>
+            <wp:docPr id="2" name="Object2"/>
+            <wp:cNvGraphicFramePr/>
+            <a:graphic xmlns:a="http://schemas.openxmlformats.org/drawingml/2006/main">
+              <a:graphicData uri="http://schemas.openxmlformats.org/drawingml/2006/chart">
+                <c:chart xmlns:c="http://schemas.openxmlformats.org/drawingml/2006/chart" xmlns:r="http://schemas.openxmlformats.org/officeDocument/2006/relationships" r:id="rId10"/>
+              </a:graphicData>
+            </a:graphic>
+          </wp:inline>
+        </w:drawing>
+        <w:t>A kezdeti alacsony részt az okozza, hogy hiába a viszonylag nagy elágazási tényező, kevés rétegből álló fa így sem áll olyan sok csomópontból, hogy jelentős lassulást okozzon, ezért itt főleg a Bob döntéseihez kellő, közel állandó időt láthatjuk.</w:t>
+      </w:r>
+    </w:p>
+    <w:p>
+      <w:pPr>
+        <w:pStyle w:val="Szvegtrzs"/>
+        <w:spacing w:lineRule="auto" w:line="288" w:before="0" w:after="140"/>
+        <w:jc w:val="both"/>
+        <w:rPr>
+          <w:strike w:val="false"/>
+          <w:dstrike w:val="false"/>
+        </w:rPr>
+      </w:pPr>
+      <w:r>
+        <w:rPr/>
+        <w:t xml:space="preserve">A következő, meredek szakaszt a fa igen gyors növekedése okozza, hogy egyre mélyebbre és mélyebbre engedjük Alice-t a </w:t>
+      </w:r>
+      <w:r>
+        <w:rPr>
+          <w:strike/>
+        </w:rPr>
+        <w:t>nyúl üregébe</w:t>
+      </w:r>
+      <w:r>
+        <w:rPr>
+          <w:strike w:val="false"/>
+          <w:dstrike w:val="false"/>
+        </w:rPr>
+        <w:t xml:space="preserve"> keresési fában, így rohamosan nő a bejárandó csomópontok száma, ami lassulást okoz.</w:t>
+      </w:r>
+    </w:p>
+    <w:p>
+      <w:pPr>
+        <w:pStyle w:val="Szvegtrzs"/>
+        <w:spacing w:lineRule="auto" w:line="288" w:before="0" w:after="140"/>
+        <w:jc w:val="both"/>
+        <w:rPr>
+          <w:strike w:val="false"/>
+          <w:dstrike w:val="false"/>
+        </w:rPr>
+      </w:pPr>
+      <w:r>
+        <w:rPr>
+          <w:strike w:val="false"/>
+          <w:dstrike w:val="false"/>
+        </w:rPr>
+        <w:t>A végső ellaposodást pedig azzal magyarázhatjuk, hogy az ilyen magas mélységi korlátnak már nincs hatása, hiszen egyébként is elér a fa leveleihez az algoritmus, mielőtt belefutna a korlátba, tehát annak ezen határon túl való növelése már nem okoz számottevő lassulást, megszűnik igazi korlátozó tényezőnek lenni.</w:t>
+      </w:r>
+    </w:p>
+    <w:p>
+      <w:pPr>
+        <w:pStyle w:val="Szvegtrzs"/>
+        <w:spacing w:lineRule="auto" w:line="288" w:before="0" w:after="140"/>
+        <w:jc w:val="both"/>
+        <w:rPr>
+          <w:strike w:val="false"/>
+          <w:dstrike w:val="false"/>
+        </w:rPr>
+      </w:pPr>
+      <w:r>
+        <w:rPr>
+          <w:strike w:val="false"/>
+          <w:dstrike w:val="false"/>
+        </w:rPr>
+        <w:t>Mivel 3 kupacban átlagosan 4 követ helyeztünk el, ezek még a legrosszabb esetben is 12 lépésben elfogynak, hiszen egy követ mindenképp el kell vennie a játékosoknak. Ez a szám összhangban van a kapott eredményekkel, amelyek a 11-es korlátozás esetén már csak csekély futási idő-növekedést mutattak.</w:t>
+      </w:r>
+    </w:p>
+    <w:p>
+      <w:pPr>
+        <w:pStyle w:val="Szvegtrzs"/>
+        <w:spacing w:lineRule="auto" w:line="288" w:before="0" w:after="140"/>
+        <w:jc w:val="both"/>
+        <w:rPr/>
+      </w:pPr>
+      <w:r>
+        <w:rPr/>
+      </w:r>
+    </w:p>
+    <w:p>
+      <w:pPr>
+        <w:pStyle w:val="Szvegtrzs"/>
+        <w:pageBreakBefore/>
+        <w:spacing w:lineRule="auto" w:line="288" w:before="0" w:after="140"/>
+        <w:jc w:val="both"/>
+        <w:rPr>
+          <w:strike w:val="false"/>
+          <w:dstrike w:val="false"/>
+        </w:rPr>
+      </w:pPr>
+      <w:r>
+        <w:rPr>
+          <w:strike w:val="false"/>
+          <w:dstrike w:val="false"/>
+        </w:rPr>
+        <w:t>Ezután a nyesést alkalmazó ágenssel végeztük el ugyanezt a mérést, melynek eredménye:</w:t>
+      </w:r>
+    </w:p>
+    <w:p>
+      <w:pPr>
+        <w:pStyle w:val="Szvegtrzs"/>
+        <w:spacing w:lineRule="auto" w:line="288" w:before="0" w:after="140"/>
+        <w:jc w:val="both"/>
+        <w:rPr>
+          <w:strike w:val="false"/>
+          <w:dstrike w:val="false"/>
+        </w:rPr>
+      </w:pPr>
+      <w:r>
+        <w:rPr>
+          <w:strike w:val="false"/>
+          <w:dstrike w:val="false"/>
+        </w:rPr>
+        <w:drawing>
+          <wp:inline distT="0" distB="0" distL="0" distR="0">
+            <wp:extent cx="5760085" cy="3239770"/>
+            <wp:effectExtent l="0" t="0" r="0" b="0"/>
+            <wp:docPr id="3" name="Object3"/>
+            <wp:cNvGraphicFramePr/>
+            <a:graphic xmlns:a="http://schemas.openxmlformats.org/drawingml/2006/main">
+              <a:graphicData uri="http://schemas.openxmlformats.org/drawingml/2006/chart">
+                <c:chart xmlns:c="http://schemas.openxmlformats.org/drawingml/2006/chart" xmlns:r="http://schemas.openxmlformats.org/officeDocument/2006/relationships" r:id="rId11"/>
+              </a:graphicData>
+            </a:graphic>
+          </wp:inline>
+        </w:drawing>
+        <w:t>A kapott eredmények ugyanarra engednek következtetni, mint az előző esetben, annyi különbséggel, hogy itt több, mint egy nagyságrenddel kisebbek az értékek.</w:t>
+      </w:r>
+    </w:p>
+    <w:p>
+      <w:pPr>
+        <w:pStyle w:val="Szvegtrzs"/>
+        <w:spacing w:lineRule="auto" w:line="288" w:before="0" w:after="140"/>
+        <w:jc w:val="both"/>
+        <w:rPr>
+          <w:strike w:val="false"/>
+          <w:dstrike w:val="false"/>
+        </w:rPr>
+      </w:pPr>
+      <w:r>
+        <w:rPr>
+          <w:strike w:val="false"/>
+          <w:dstrike w:val="false"/>
+        </w:rPr>
+        <w:t>Az utolsó adatpontban lévő csökkenést főleg a véletlenszerű kezdeti állapotok, illetve kis mértékben a mérés viszonylagos pontatlansága okozta.</w:t>
+      </w:r>
+    </w:p>
+    <w:p>
+      <w:pPr>
+        <w:pStyle w:val="Cmsor2"/>
+        <w:pageBreakBefore/>
+        <w:spacing w:before="200" w:after="120"/>
+        <w:rPr/>
+      </w:pPr>
+      <w:bookmarkStart w:id="14" w:name="__RefHeading__948_1372879235"/>
+      <w:bookmarkEnd w:id="14"/>
+      <w:r>
+        <w:rPr/>
+        <w:t>Skálázhatóság</w:t>
+      </w:r>
+    </w:p>
     <w:sectPr>
-      <w:headerReference w:type="default" r:id="rId5"/>
-      <w:headerReference w:type="first" r:id="rId6"/>
-      <w:footerReference w:type="default" r:id="rId7"/>
-      <w:footerReference w:type="first" r:id="rId8"/>
+      <w:headerReference w:type="default" r:id="rId12"/>
+      <w:headerReference w:type="first" r:id="rId13"/>
+      <w:footerReference w:type="default" r:id="rId14"/>
+      <w:footerReference w:type="first" r:id="rId15"/>
       <w:type w:val="nextPage"/>
       <w:pgSz w:w="11906" w:h="16838"/>
       <w:pgMar w:left="1134" w:right="1134" w:header="1134" w:top="1693" w:footer="1134" w:bottom="1693" w:gutter="0"/>
@@ -1571,7 +1800,7 @@
       <w:fldChar w:fldCharType="separate"/>
     </w:r>
     <w:r>
-      <w:t>4</w:t>
+      <w:t>10</w:t>
     </w:r>
     <w:r>
       <w:fldChar w:fldCharType="end"/>
@@ -1594,6 +1823,70 @@
     </w:pPr>
     <w:r>
       <w:rPr/>
+    </w:r>
+  </w:p>
+</w:ftr>
+</file>
+
+<file path=word/footer3.xml><?xml version="1.0" encoding="utf-8"?>
+<w:ftr xmlns:o="urn:schemas-microsoft-com:office:office" xmlns:r="http://schemas.openxmlformats.org/officeDocument/2006/relationships" xmlns:v="urn:schemas-microsoft-com:vml" xmlns:w="http://schemas.openxmlformats.org/wordprocessingml/2006/main" xmlns:w10="urn:schemas-microsoft-com:office:word" xmlns:wp="http://schemas.openxmlformats.org/drawingml/2006/wordprocessingDrawing">
+  <w:p>
+    <w:pPr>
+      <w:pStyle w:val="Footer"/>
+      <w:jc w:val="right"/>
+      <w:rPr/>
+    </w:pPr>
+    <w:r>
+      <w:rPr/>
+      <w:fldChar w:fldCharType="begin"/>
+    </w:r>
+    <w:r>
+      <w:instrText> PAGE </w:instrText>
+    </w:r>
+    <w:r>
+      <w:fldChar w:fldCharType="separate"/>
+    </w:r>
+    <w:r>
+      <w:t>10</w:t>
+    </w:r>
+    <w:r>
+      <w:fldChar w:fldCharType="end"/>
+    </w:r>
+    <w:r>
+      <w:rPr/>
+      <w:t>.</w:t>
+    </w:r>
+  </w:p>
+</w:ftr>
+</file>
+
+<file path=word/footer4.xml><?xml version="1.0" encoding="utf-8"?>
+<w:ftr xmlns:o="urn:schemas-microsoft-com:office:office" xmlns:r="http://schemas.openxmlformats.org/officeDocument/2006/relationships" xmlns:v="urn:schemas-microsoft-com:vml" xmlns:w="http://schemas.openxmlformats.org/wordprocessingml/2006/main" xmlns:w10="urn:schemas-microsoft-com:office:word" xmlns:wp="http://schemas.openxmlformats.org/drawingml/2006/wordprocessingDrawing">
+  <w:p>
+    <w:pPr>
+      <w:pStyle w:val="Footer"/>
+      <w:jc w:val="right"/>
+      <w:rPr/>
+    </w:pPr>
+    <w:r>
+      <w:rPr/>
+      <w:fldChar w:fldCharType="begin"/>
+    </w:r>
+    <w:r>
+      <w:instrText> PAGE </w:instrText>
+    </w:r>
+    <w:r>
+      <w:fldChar w:fldCharType="separate"/>
+    </w:r>
+    <w:r>
+      <w:t>2</w:t>
+    </w:r>
+    <w:r>
+      <w:fldChar w:fldCharType="end"/>
+    </w:r>
+    <w:r>
+      <w:rPr/>
+      <w:t>.</w:t>
     </w:r>
   </w:p>
 </w:ftr>
@@ -1628,6 +1921,46 @@
     </w:pPr>
     <w:r>
       <w:rPr/>
+    </w:r>
+  </w:p>
+</w:hdr>
+</file>
+
+<file path=word/header3.xml><?xml version="1.0" encoding="utf-8"?>
+<w:hdr xmlns:o="urn:schemas-microsoft-com:office:office" xmlns:r="http://schemas.openxmlformats.org/officeDocument/2006/relationships" xmlns:v="urn:schemas-microsoft-com:vml" xmlns:w="http://schemas.openxmlformats.org/wordprocessingml/2006/main" xmlns:w10="urn:schemas-microsoft-com:office:word" xmlns:wp="http://schemas.openxmlformats.org/drawingml/2006/wordprocessingDrawing">
+  <w:p>
+    <w:pPr>
+      <w:pStyle w:val="Header"/>
+      <w:tabs>
+        <w:tab w:val="right" w:pos="9638" w:leader="none"/>
+      </w:tabs>
+      <w:rPr/>
+    </w:pPr>
+    <w:r>
+      <w:rPr/>
+      <w:t>Mesterséges intelligencia házi feladat</w:t>
+      <w:tab/>
+      <w:t>Tallér Bátor, Török Attila</w:t>
+    </w:r>
+  </w:p>
+</w:hdr>
+</file>
+
+<file path=word/header4.xml><?xml version="1.0" encoding="utf-8"?>
+<w:hdr xmlns:o="urn:schemas-microsoft-com:office:office" xmlns:r="http://schemas.openxmlformats.org/officeDocument/2006/relationships" xmlns:v="urn:schemas-microsoft-com:vml" xmlns:w="http://schemas.openxmlformats.org/wordprocessingml/2006/main" xmlns:w10="urn:schemas-microsoft-com:office:word" xmlns:wp="http://schemas.openxmlformats.org/drawingml/2006/wordprocessingDrawing">
+  <w:p>
+    <w:pPr>
+      <w:pStyle w:val="Header"/>
+      <w:tabs>
+        <w:tab w:val="right" w:pos="9638" w:leader="none"/>
+      </w:tabs>
+      <w:rPr/>
+    </w:pPr>
+    <w:r>
+      <w:rPr/>
+      <w:t>Mesterséges intelligencia házi feladat</w:t>
+      <w:tab/>
+      <w:t>Tallér Bátor, Török Attila</w:t>
     </w:r>
   </w:p>
 </w:hdr>
@@ -1987,7 +2320,7 @@
     <w:name w:val="Címsor 1"/>
     <w:pPr>
       <w:widowControl w:val="false"/>
-      <w:shd w:fill="auto" w:val="clear"/>
+      <w:shd w:fill="FFFFFF" w:val="clear"/>
       <w:suppressAutoHyphens w:val="true"/>
       <w:bidi w:val="0"/>
       <w:spacing w:before="240" w:after="120"/>
@@ -2183,9 +2516,7 @@
   <w:style w:type="paragraph" w:styleId="Contents1">
     <w:name w:val="Contents 1"/>
     <w:basedOn w:val="Index"/>
-    <w:pPr>
-      <w:snapToGrid w:val="false"/>
-    </w:pPr>
+    <w:pPr/>
     <w:rPr/>
   </w:style>
   <w:style w:type="paragraph" w:styleId="Contents2">
@@ -2228,4 +2559,999 @@
     <w:rPr/>
   </w:style>
 </w:styles>
+</file>
+
+<file path=word/charts/chart17.xml><?xml version="1.0" encoding="utf-8"?>
+<c:chartSpace xmlns:c="http://schemas.openxmlformats.org/drawingml/2006/chart" xmlns:a="http://schemas.openxmlformats.org/drawingml/2006/main" xmlns:r="http://schemas.openxmlformats.org/officeDocument/2006/relationships">
+  <c:lang val="en-US"/>
+  <c:chart>
+    <c:title>
+      <c:tx>
+        <c:rich>
+          <a:bodyPr/>
+          <a:lstStyle/>
+          <a:p>
+            <a:pPr>
+              <a:defRPr/>
+            </a:pPr>
+            <a:r>
+              <a:rPr sz="1300">
+                <a:latin typeface="Arial"/>
+              </a:rPr>
+              <a:t>Az egyes ágensek futási ideje</a:t>
+            </a:r>
+          </a:p>
+        </c:rich>
+      </c:tx>
+      <c:layout/>
+    </c:title>
+    <c:plotArea>
+      <c:layout/>
+      <c:barChart>
+        <c:barDir val="bar"/>
+        <c:grouping val="clustered"/>
+        <c:ser>
+          <c:idx val="0"/>
+          <c:order val="0"/>
+          <c:tx>
+            <c:strRef>
+              <c:f>label 0</c:f>
+              <c:strCache>
+                <c:ptCount val="1"/>
+                <c:pt idx="0">
+                  <c:v>Column N</c:v>
+                </c:pt>
+              </c:strCache>
+            </c:strRef>
+          </c:tx>
+          <c:spPr>
+            <a:solidFill>
+              <a:srgbClr val="004586"/>
+            </a:solidFill>
+            <a:ln>
+              <a:noFill/>
+            </a:ln>
+          </c:spPr>
+          <c:cat>
+            <c:strRef>
+              <c:f>categories</c:f>
+              <c:strCache>
+                <c:ptCount val="5"/>
+                <c:pt idx="0">
+                  <c:v>Random 1 ágens</c:v>
+                </c:pt>
+                <c:pt idx="1">
+                  <c:v>Random N ágens</c:v>
+                </c:pt>
+                <c:pt idx="2">
+                  <c:v>Nyeséses minimax ágens</c:v>
+                </c:pt>
+                <c:pt idx="3">
+                  <c:v>Minimax ágens</c:v>
+                </c:pt>
+                <c:pt idx="4">
+                  <c:v>Összegző minimax ágens</c:v>
+                </c:pt>
+              </c:strCache>
+            </c:strRef>
+          </c:cat>
+          <c:val>
+            <c:numRef>
+              <c:f>0</c:f>
+              <c:numCache>
+                <c:formatCode>General</c:formatCode>
+                <c:ptCount val="5"/>
+                <c:pt idx="0">
+                  <c:v>0.056</c:v>
+                </c:pt>
+                <c:pt idx="1">
+                  <c:v>0.066</c:v>
+                </c:pt>
+                <c:pt idx="2">
+                  <c:v>6.981</c:v>
+                </c:pt>
+                <c:pt idx="3">
+                  <c:v>75.321</c:v>
+                </c:pt>
+                <c:pt idx="4">
+                  <c:v>79.589</c:v>
+                </c:pt>
+              </c:numCache>
+            </c:numRef>
+          </c:val>
+        </c:ser>
+        <c:gapWidth val="100"/>
+        <c:axId val="16217624"/>
+        <c:axId val="10480429"/>
+      </c:barChart>
+      <c:catAx>
+        <c:axId val="16217624"/>
+        <c:scaling>
+          <c:orientation val="minMax"/>
+        </c:scaling>
+        <c:delete val="0"/>
+        <c:axPos val="b"/>
+        <c:majorTickMark val="out"/>
+        <c:minorTickMark val="none"/>
+        <c:tickLblPos val="nextTo"/>
+        <c:spPr>
+          <a:ln>
+            <a:solidFill>
+              <a:srgbClr val="b3b3b3"/>
+            </a:solidFill>
+          </a:ln>
+        </c:spPr>
+        <c:crossAx val="10480429"/>
+        <c:crossesAt val="0"/>
+        <c:auto val="1"/>
+        <c:lblAlgn val="ctr"/>
+        <c:lblOffset val="100"/>
+      </c:catAx>
+      <c:valAx>
+        <c:axId val="10480429"/>
+        <c:scaling>
+          <c:orientation val="minMax"/>
+        </c:scaling>
+        <c:delete val="0"/>
+        <c:axPos val="l"/>
+        <c:majorGridlines>
+          <c:spPr>
+            <a:ln>
+              <a:solidFill>
+                <a:srgbClr val="b3b3b3"/>
+              </a:solidFill>
+            </a:ln>
+          </c:spPr>
+        </c:majorGridlines>
+        <c:title>
+          <c:tx>
+            <c:rich>
+              <a:bodyPr/>
+              <a:lstStyle/>
+              <a:p>
+                <a:pPr>
+                  <a:defRPr/>
+                </a:pPr>
+                <a:r>
+                  <a:rPr sz="900">
+                    <a:latin typeface="Arial"/>
+                  </a:rPr>
+                  <a:t>A játék hossza [s]</a:t>
+                </a:r>
+              </a:p>
+            </c:rich>
+          </c:tx>
+          <c:layout/>
+        </c:title>
+        <c:majorTickMark val="out"/>
+        <c:minorTickMark val="none"/>
+        <c:tickLblPos val="nextTo"/>
+        <c:spPr>
+          <a:ln>
+            <a:solidFill>
+              <a:srgbClr val="b3b3b3"/>
+            </a:solidFill>
+          </a:ln>
+        </c:spPr>
+        <c:crossAx val="16217624"/>
+        <c:crossesAt val="0"/>
+      </c:valAx>
+      <c:spPr>
+        <a:noFill/>
+        <a:ln>
+          <a:solidFill>
+            <a:srgbClr val="b3b3b3"/>
+          </a:solidFill>
+        </a:ln>
+      </c:spPr>
+    </c:plotArea>
+    <c:plotVisOnly val="1"/>
+  </c:chart>
+  <c:spPr>
+    <a:solidFill>
+      <a:srgbClr val="ffffff"/>
+    </a:solidFill>
+    <a:ln>
+      <a:noFill/>
+    </a:ln>
+  </c:spPr>
+</c:chartSpace>
+</file>
+
+<file path=word/charts/chart18.xml><?xml version="1.0" encoding="utf-8"?>
+<c:chartSpace xmlns:c="http://schemas.openxmlformats.org/drawingml/2006/chart" xmlns:a="http://schemas.openxmlformats.org/drawingml/2006/main" xmlns:r="http://schemas.openxmlformats.org/officeDocument/2006/relationships">
+  <c:lang val="en-US"/>
+  <c:chart>
+    <c:title>
+      <c:tx>
+        <c:rich>
+          <a:bodyPr/>
+          <a:lstStyle/>
+          <a:p>
+            <a:pPr>
+              <a:defRPr/>
+            </a:pPr>
+            <a:r>
+              <a:rPr sz="1300">
+                <a:latin typeface="Arial"/>
+              </a:rPr>
+              <a:t>A Minimax ágens futási ideje</a:t>
+            </a:r>
+          </a:p>
+        </c:rich>
+      </c:tx>
+      <c:layout/>
+    </c:title>
+    <c:plotArea>
+      <c:layout/>
+      <c:lineChart>
+        <c:grouping val="standard"/>
+        <c:ser>
+          <c:idx val="0"/>
+          <c:order val="0"/>
+          <c:tx>
+            <c:strRef>
+              <c:f>label 0</c:f>
+              <c:strCache>
+                <c:ptCount val="1"/>
+                <c:pt idx="0">
+                  <c:v>Column K</c:v>
+                </c:pt>
+              </c:strCache>
+            </c:strRef>
+          </c:tx>
+          <c:spPr>
+            <a:solidFill>
+              <a:srgbClr val="004586"/>
+            </a:solidFill>
+            <a:ln w="28800">
+              <a:solidFill>
+                <a:srgbClr val="004586"/>
+              </a:solidFill>
+              <a:round/>
+            </a:ln>
+          </c:spPr>
+          <c:marker>
+            <c:size val="7"/>
+          </c:marker>
+          <c:dLbls>
+            <c:dLbl>
+              <c:idx val="0"/>
+              <c:dLblPos val="bestFit"/>
+              <c:showLegendKey val="0"/>
+              <c:showVal val="1"/>
+              <c:showCatName val="0"/>
+              <c:showSerName val="0"/>
+              <c:showPercent val="0"/>
+              <c:separator> </c:separator>
+            </c:dLbl>
+            <c:dLbl>
+              <c:idx val="1"/>
+              <c:dLblPos val="bestFit"/>
+              <c:showLegendKey val="0"/>
+              <c:showVal val="1"/>
+              <c:showCatName val="0"/>
+              <c:showSerName val="0"/>
+              <c:showPercent val="0"/>
+              <c:separator> </c:separator>
+            </c:dLbl>
+            <c:dLbl>
+              <c:idx val="2"/>
+              <c:dLblPos val="bestFit"/>
+              <c:showLegendKey val="0"/>
+              <c:showVal val="1"/>
+              <c:showCatName val="0"/>
+              <c:showSerName val="0"/>
+              <c:showPercent val="0"/>
+              <c:separator> </c:separator>
+            </c:dLbl>
+            <c:dLbl>
+              <c:idx val="3"/>
+              <c:dLblPos val="bestFit"/>
+              <c:showLegendKey val="0"/>
+              <c:showVal val="1"/>
+              <c:showCatName val="0"/>
+              <c:showSerName val="0"/>
+              <c:showPercent val="0"/>
+              <c:separator> </c:separator>
+            </c:dLbl>
+            <c:dLbl>
+              <c:idx val="4"/>
+              <c:dLblPos val="bestFit"/>
+              <c:showLegendKey val="0"/>
+              <c:showVal val="1"/>
+              <c:showCatName val="0"/>
+              <c:showSerName val="0"/>
+              <c:showPercent val="0"/>
+              <c:separator> </c:separator>
+            </c:dLbl>
+            <c:dLbl>
+              <c:idx val="5"/>
+              <c:dLblPos val="bestFit"/>
+              <c:showLegendKey val="0"/>
+              <c:showVal val="1"/>
+              <c:showCatName val="0"/>
+              <c:showSerName val="0"/>
+              <c:showPercent val="0"/>
+              <c:separator> </c:separator>
+            </c:dLbl>
+            <c:dLbl>
+              <c:idx val="6"/>
+              <c:dLblPos val="bestFit"/>
+              <c:showLegendKey val="0"/>
+              <c:showVal val="1"/>
+              <c:showCatName val="0"/>
+              <c:showSerName val="0"/>
+              <c:showPercent val="0"/>
+              <c:separator> </c:separator>
+            </c:dLbl>
+            <c:dLbl>
+              <c:idx val="7"/>
+              <c:dLblPos val="bestFit"/>
+              <c:showLegendKey val="0"/>
+              <c:showVal val="1"/>
+              <c:showCatName val="0"/>
+              <c:showSerName val="0"/>
+              <c:showPercent val="0"/>
+              <c:separator> </c:separator>
+            </c:dLbl>
+            <c:dLbl>
+              <c:idx val="8"/>
+              <c:dLblPos val="bestFit"/>
+              <c:showLegendKey val="0"/>
+              <c:showVal val="1"/>
+              <c:showCatName val="0"/>
+              <c:showSerName val="0"/>
+              <c:showPercent val="0"/>
+              <c:separator> </c:separator>
+            </c:dLbl>
+            <c:dLbl>
+              <c:idx val="9"/>
+              <c:dLblPos val="bestFit"/>
+              <c:showLegendKey val="0"/>
+              <c:showVal val="1"/>
+              <c:showCatName val="0"/>
+              <c:showSerName val="0"/>
+              <c:showPercent val="0"/>
+              <c:separator> </c:separator>
+            </c:dLbl>
+            <c:dLbl>
+              <c:idx val="10"/>
+              <c:dLblPos val="bestFit"/>
+              <c:showLegendKey val="0"/>
+              <c:showVal val="1"/>
+              <c:showCatName val="0"/>
+              <c:showSerName val="0"/>
+              <c:showPercent val="0"/>
+              <c:separator> </c:separator>
+            </c:dLbl>
+            <c:dLbl>
+              <c:idx val="11"/>
+              <c:dLblPos val="bestFit"/>
+              <c:showLegendKey val="0"/>
+              <c:showVal val="1"/>
+              <c:showCatName val="0"/>
+              <c:showSerName val="0"/>
+              <c:showPercent val="0"/>
+              <c:separator> </c:separator>
+            </c:dLbl>
+            <c:showLegendKey val="0"/>
+            <c:showVal val="1"/>
+            <c:showCatName val="0"/>
+            <c:showSerName val="0"/>
+            <c:showPercent val="0"/>
+          </c:dLbls>
+          <c:cat>
+            <c:strRef>
+              <c:f>categories</c:f>
+              <c:strCache>
+                <c:ptCount val="12"/>
+                <c:pt idx="0">
+                  <c:v/>
+                </c:pt>
+                <c:pt idx="1">
+                  <c:v/>
+                </c:pt>
+                <c:pt idx="2">
+                  <c:v/>
+                </c:pt>
+                <c:pt idx="3">
+                  <c:v/>
+                </c:pt>
+                <c:pt idx="4">
+                  <c:v/>
+                </c:pt>
+                <c:pt idx="5">
+                  <c:v>10</c:v>
+                </c:pt>
+                <c:pt idx="6">
+                  <c:v>10</c:v>
+                </c:pt>
+                <c:pt idx="7">
+                  <c:v>10</c:v>
+                </c:pt>
+                <c:pt idx="8">
+                  <c:v>10</c:v>
+                </c:pt>
+                <c:pt idx="9">
+                  <c:v>10</c:v>
+                </c:pt>
+                <c:pt idx="10">
+                  <c:v>10</c:v>
+                </c:pt>
+                <c:pt idx="11">
+                  <c:v>10</c:v>
+                </c:pt>
+              </c:strCache>
+            </c:strRef>
+          </c:cat>
+          <c:val>
+            <c:numRef>
+              <c:f>0</c:f>
+              <c:numCache>
+                <c:formatCode>General</c:formatCode>
+                <c:ptCount val="12"/>
+                <c:pt idx="0">
+                  <c:v>1.29</c:v>
+                </c:pt>
+                <c:pt idx="1">
+                  <c:v>1.554</c:v>
+                </c:pt>
+                <c:pt idx="2">
+                  <c:v>1.386</c:v>
+                </c:pt>
+                <c:pt idx="3">
+                  <c:v>1.728</c:v>
+                </c:pt>
+                <c:pt idx="4">
+                  <c:v>2.198</c:v>
+                </c:pt>
+                <c:pt idx="5">
+                  <c:v>4.861</c:v>
+                </c:pt>
+                <c:pt idx="6">
+                  <c:v>7.796</c:v>
+                </c:pt>
+                <c:pt idx="7">
+                  <c:v>18.859</c:v>
+                </c:pt>
+                <c:pt idx="8">
+                  <c:v>39.646</c:v>
+                </c:pt>
+                <c:pt idx="9">
+                  <c:v>81.016</c:v>
+                </c:pt>
+                <c:pt idx="10">
+                  <c:v>108.605</c:v>
+                </c:pt>
+                <c:pt idx="11">
+                  <c:v>117.384</c:v>
+                </c:pt>
+              </c:numCache>
+            </c:numRef>
+          </c:val>
+        </c:ser>
+        <c:marker val="1"/>
+        <c:axId val="52051992"/>
+        <c:axId val="96975475"/>
+      </c:lineChart>
+      <c:catAx>
+        <c:axId val="52051992"/>
+        <c:scaling>
+          <c:orientation val="minMax"/>
+        </c:scaling>
+        <c:delete val="0"/>
+        <c:axPos val="b"/>
+        <c:title>
+          <c:tx>
+            <c:rich>
+              <a:bodyPr/>
+              <a:lstStyle/>
+              <a:p>
+                <a:pPr>
+                  <a:defRPr/>
+                </a:pPr>
+                <a:r>
+                  <a:rPr sz="900">
+                    <a:latin typeface="Arial"/>
+                  </a:rPr>
+                  <a:t>A beállított mélységi korlát</a:t>
+                </a:r>
+              </a:p>
+            </c:rich>
+          </c:tx>
+          <c:layout/>
+        </c:title>
+        <c:majorTickMark val="out"/>
+        <c:minorTickMark val="none"/>
+        <c:tickLblPos val="nextTo"/>
+        <c:spPr>
+          <a:ln>
+            <a:solidFill>
+              <a:srgbClr val="b3b3b3"/>
+            </a:solidFill>
+          </a:ln>
+        </c:spPr>
+        <c:crossAx val="96975475"/>
+        <c:crossesAt val="0"/>
+        <c:auto val="1"/>
+        <c:lblAlgn val="ctr"/>
+        <c:lblOffset val="100"/>
+      </c:catAx>
+      <c:valAx>
+        <c:axId val="96975475"/>
+        <c:scaling>
+          <c:orientation val="minMax"/>
+        </c:scaling>
+        <c:delete val="0"/>
+        <c:axPos val="l"/>
+        <c:majorGridlines>
+          <c:spPr>
+            <a:ln>
+              <a:solidFill>
+                <a:srgbClr val="b3b3b3"/>
+              </a:solidFill>
+            </a:ln>
+          </c:spPr>
+        </c:majorGridlines>
+        <c:title>
+          <c:tx>
+            <c:rich>
+              <a:bodyPr/>
+              <a:lstStyle/>
+              <a:p>
+                <a:pPr>
+                  <a:defRPr/>
+                </a:pPr>
+                <a:r>
+                  <a:rPr sz="900">
+                    <a:latin typeface="Arial"/>
+                  </a:rPr>
+                  <a:t>A játék futási ideje [s]</a:t>
+                </a:r>
+              </a:p>
+            </c:rich>
+          </c:tx>
+          <c:layout/>
+        </c:title>
+        <c:majorTickMark val="out"/>
+        <c:minorTickMark val="none"/>
+        <c:tickLblPos val="nextTo"/>
+        <c:spPr>
+          <a:ln>
+            <a:solidFill>
+              <a:srgbClr val="b3b3b3"/>
+            </a:solidFill>
+          </a:ln>
+        </c:spPr>
+        <c:crossAx val="52051992"/>
+        <c:crossesAt val="0"/>
+      </c:valAx>
+      <c:spPr>
+        <a:noFill/>
+        <a:ln>
+          <a:solidFill>
+            <a:srgbClr val="b3b3b3"/>
+          </a:solidFill>
+        </a:ln>
+      </c:spPr>
+    </c:plotArea>
+    <c:plotVisOnly val="1"/>
+  </c:chart>
+  <c:spPr>
+    <a:solidFill>
+      <a:srgbClr val="ffffff"/>
+    </a:solidFill>
+    <a:ln>
+      <a:noFill/>
+    </a:ln>
+  </c:spPr>
+</c:chartSpace>
+</file>
+
+<file path=word/charts/chart19.xml><?xml version="1.0" encoding="utf-8"?>
+<c:chartSpace xmlns:c="http://schemas.openxmlformats.org/drawingml/2006/chart" xmlns:a="http://schemas.openxmlformats.org/drawingml/2006/main" xmlns:r="http://schemas.openxmlformats.org/officeDocument/2006/relationships">
+  <c:lang val="en-US"/>
+  <c:chart>
+    <c:title>
+      <c:tx>
+        <c:rich>
+          <a:bodyPr/>
+          <a:lstStyle/>
+          <a:p>
+            <a:pPr>
+              <a:defRPr/>
+            </a:pPr>
+            <a:r>
+              <a:rPr sz="1300">
+                <a:latin typeface="Arial"/>
+              </a:rPr>
+              <a:t>A Nyeséses minimax ágens futási ideje</a:t>
+            </a:r>
+          </a:p>
+        </c:rich>
+      </c:tx>
+      <c:layout/>
+    </c:title>
+    <c:plotArea>
+      <c:layout/>
+      <c:lineChart>
+        <c:grouping val="standard"/>
+        <c:ser>
+          <c:idx val="0"/>
+          <c:order val="0"/>
+          <c:tx>
+            <c:strRef>
+              <c:f>label 0</c:f>
+              <c:strCache>
+                <c:ptCount val="1"/>
+                <c:pt idx="0">
+                  <c:v>Column K</c:v>
+                </c:pt>
+              </c:strCache>
+            </c:strRef>
+          </c:tx>
+          <c:spPr>
+            <a:solidFill>
+              <a:srgbClr val="004586"/>
+            </a:solidFill>
+            <a:ln w="28800">
+              <a:solidFill>
+                <a:srgbClr val="004586"/>
+              </a:solidFill>
+              <a:round/>
+            </a:ln>
+          </c:spPr>
+          <c:marker>
+            <c:size val="7"/>
+          </c:marker>
+          <c:dLbls>
+            <c:dLbl>
+              <c:idx val="0"/>
+              <c:dLblPos val="bestFit"/>
+              <c:showLegendKey val="0"/>
+              <c:showVal val="1"/>
+              <c:showCatName val="0"/>
+              <c:showSerName val="0"/>
+              <c:showPercent val="0"/>
+              <c:separator> </c:separator>
+            </c:dLbl>
+            <c:dLbl>
+              <c:idx val="1"/>
+              <c:dLblPos val="bestFit"/>
+              <c:showLegendKey val="0"/>
+              <c:showVal val="1"/>
+              <c:showCatName val="0"/>
+              <c:showSerName val="0"/>
+              <c:showPercent val="0"/>
+              <c:separator> </c:separator>
+            </c:dLbl>
+            <c:dLbl>
+              <c:idx val="2"/>
+              <c:dLblPos val="bestFit"/>
+              <c:showLegendKey val="0"/>
+              <c:showVal val="1"/>
+              <c:showCatName val="0"/>
+              <c:showSerName val="0"/>
+              <c:showPercent val="0"/>
+              <c:separator> </c:separator>
+            </c:dLbl>
+            <c:dLbl>
+              <c:idx val="3"/>
+              <c:dLblPos val="bestFit"/>
+              <c:showLegendKey val="0"/>
+              <c:showVal val="1"/>
+              <c:showCatName val="0"/>
+              <c:showSerName val="0"/>
+              <c:showPercent val="0"/>
+              <c:separator> </c:separator>
+            </c:dLbl>
+            <c:dLbl>
+              <c:idx val="4"/>
+              <c:dLblPos val="bestFit"/>
+              <c:showLegendKey val="0"/>
+              <c:showVal val="1"/>
+              <c:showCatName val="0"/>
+              <c:showSerName val="0"/>
+              <c:showPercent val="0"/>
+              <c:separator> </c:separator>
+            </c:dLbl>
+            <c:dLbl>
+              <c:idx val="5"/>
+              <c:dLblPos val="bestFit"/>
+              <c:showLegendKey val="0"/>
+              <c:showVal val="1"/>
+              <c:showCatName val="0"/>
+              <c:showSerName val="0"/>
+              <c:showPercent val="0"/>
+              <c:separator> </c:separator>
+            </c:dLbl>
+            <c:dLbl>
+              <c:idx val="6"/>
+              <c:dLblPos val="bestFit"/>
+              <c:showLegendKey val="0"/>
+              <c:showVal val="1"/>
+              <c:showCatName val="0"/>
+              <c:showSerName val="0"/>
+              <c:showPercent val="0"/>
+              <c:separator> </c:separator>
+            </c:dLbl>
+            <c:dLbl>
+              <c:idx val="7"/>
+              <c:dLblPos val="bestFit"/>
+              <c:showLegendKey val="0"/>
+              <c:showVal val="1"/>
+              <c:showCatName val="0"/>
+              <c:showSerName val="0"/>
+              <c:showPercent val="0"/>
+              <c:separator> </c:separator>
+            </c:dLbl>
+            <c:dLbl>
+              <c:idx val="8"/>
+              <c:dLblPos val="bestFit"/>
+              <c:showLegendKey val="0"/>
+              <c:showVal val="1"/>
+              <c:showCatName val="0"/>
+              <c:showSerName val="0"/>
+              <c:showPercent val="0"/>
+              <c:separator> </c:separator>
+            </c:dLbl>
+            <c:dLbl>
+              <c:idx val="9"/>
+              <c:dLblPos val="bestFit"/>
+              <c:showLegendKey val="0"/>
+              <c:showVal val="1"/>
+              <c:showCatName val="0"/>
+              <c:showSerName val="0"/>
+              <c:showPercent val="0"/>
+              <c:separator> </c:separator>
+            </c:dLbl>
+            <c:dLbl>
+              <c:idx val="10"/>
+              <c:dLblPos val="bestFit"/>
+              <c:showLegendKey val="0"/>
+              <c:showVal val="1"/>
+              <c:showCatName val="0"/>
+              <c:showSerName val="0"/>
+              <c:showPercent val="0"/>
+              <c:separator> </c:separator>
+            </c:dLbl>
+            <c:dLbl>
+              <c:idx val="11"/>
+              <c:dLblPos val="bestFit"/>
+              <c:showLegendKey val="0"/>
+              <c:showVal val="1"/>
+              <c:showCatName val="0"/>
+              <c:showSerName val="0"/>
+              <c:showPercent val="0"/>
+              <c:separator> </c:separator>
+            </c:dLbl>
+            <c:dLbl>
+              <c:idx val="12"/>
+              <c:dLblPos val="bestFit"/>
+              <c:showLegendKey val="0"/>
+              <c:showVal val="1"/>
+              <c:showCatName val="0"/>
+              <c:showSerName val="0"/>
+              <c:showPercent val="0"/>
+              <c:separator> </c:separator>
+            </c:dLbl>
+            <c:showLegendKey val="0"/>
+            <c:showVal val="1"/>
+            <c:showCatName val="0"/>
+            <c:showSerName val="0"/>
+            <c:showPercent val="0"/>
+          </c:dLbls>
+          <c:cat>
+            <c:strRef>
+              <c:f>categories</c:f>
+              <c:strCache>
+                <c:ptCount val="13"/>
+                <c:pt idx="0">
+                  <c:v/>
+                </c:pt>
+                <c:pt idx="1">
+                  <c:v/>
+                </c:pt>
+                <c:pt idx="2">
+                  <c:v/>
+                </c:pt>
+                <c:pt idx="3">
+                  <c:v/>
+                </c:pt>
+                <c:pt idx="4">
+                  <c:v/>
+                </c:pt>
+                <c:pt idx="5">
+                  <c:v>10</c:v>
+                </c:pt>
+                <c:pt idx="6">
+                  <c:v>10</c:v>
+                </c:pt>
+                <c:pt idx="7">
+                  <c:v>10</c:v>
+                </c:pt>
+                <c:pt idx="8">
+                  <c:v>10</c:v>
+                </c:pt>
+                <c:pt idx="9">
+                  <c:v>10</c:v>
+                </c:pt>
+                <c:pt idx="10">
+                  <c:v>10</c:v>
+                </c:pt>
+                <c:pt idx="11">
+                  <c:v>10</c:v>
+                </c:pt>
+                <c:pt idx="12">
+                  <c:v>10</c:v>
+                </c:pt>
+              </c:strCache>
+            </c:strRef>
+          </c:cat>
+          <c:val>
+            <c:numRef>
+              <c:f>0</c:f>
+              <c:numCache>
+                <c:formatCode>General</c:formatCode>
+                <c:ptCount val="13"/>
+                <c:pt idx="0">
+                  <c:v>0.314</c:v>
+                </c:pt>
+                <c:pt idx="1">
+                  <c:v>0.24</c:v>
+                </c:pt>
+                <c:pt idx="2">
+                  <c:v>0.296</c:v>
+                </c:pt>
+                <c:pt idx="3">
+                  <c:v>0.387</c:v>
+                </c:pt>
+                <c:pt idx="4">
+                  <c:v>0.528</c:v>
+                </c:pt>
+                <c:pt idx="5">
+                  <c:v>0.586</c:v>
+                </c:pt>
+                <c:pt idx="6">
+                  <c:v>1.031</c:v>
+                </c:pt>
+                <c:pt idx="7">
+                  <c:v>1.372</c:v>
+                </c:pt>
+                <c:pt idx="8">
+                  <c:v>2.689</c:v>
+                </c:pt>
+                <c:pt idx="9">
+                  <c:v>4.658</c:v>
+                </c:pt>
+                <c:pt idx="10">
+                  <c:v>6.656</c:v>
+                </c:pt>
+                <c:pt idx="11">
+                  <c:v>7.178</c:v>
+                </c:pt>
+                <c:pt idx="12">
+                  <c:v>6.897</c:v>
+                </c:pt>
+              </c:numCache>
+            </c:numRef>
+          </c:val>
+        </c:ser>
+        <c:marker val="1"/>
+        <c:axId val="18406059"/>
+        <c:axId val="75370279"/>
+      </c:lineChart>
+      <c:catAx>
+        <c:axId val="18406059"/>
+        <c:scaling>
+          <c:orientation val="minMax"/>
+        </c:scaling>
+        <c:delete val="0"/>
+        <c:axPos val="b"/>
+        <c:title>
+          <c:tx>
+            <c:rich>
+              <a:bodyPr/>
+              <a:lstStyle/>
+              <a:p>
+                <a:pPr>
+                  <a:defRPr/>
+                </a:pPr>
+                <a:r>
+                  <a:rPr sz="900">
+                    <a:latin typeface="Arial"/>
+                  </a:rPr>
+                  <a:t>A beállított mélységi korlát</a:t>
+                </a:r>
+              </a:p>
+            </c:rich>
+          </c:tx>
+          <c:layout/>
+        </c:title>
+        <c:majorTickMark val="out"/>
+        <c:minorTickMark val="none"/>
+        <c:tickLblPos val="nextTo"/>
+        <c:spPr>
+          <a:ln>
+            <a:solidFill>
+              <a:srgbClr val="b3b3b3"/>
+            </a:solidFill>
+          </a:ln>
+        </c:spPr>
+        <c:crossAx val="75370279"/>
+        <c:crossesAt val="0"/>
+        <c:auto val="1"/>
+        <c:lblAlgn val="ctr"/>
+        <c:lblOffset val="100"/>
+      </c:catAx>
+      <c:valAx>
+        <c:axId val="75370279"/>
+        <c:scaling>
+          <c:orientation val="minMax"/>
+        </c:scaling>
+        <c:delete val="0"/>
+        <c:axPos val="l"/>
+        <c:majorGridlines>
+          <c:spPr>
+            <a:ln>
+              <a:solidFill>
+                <a:srgbClr val="b3b3b3"/>
+              </a:solidFill>
+            </a:ln>
+          </c:spPr>
+        </c:majorGridlines>
+        <c:title>
+          <c:tx>
+            <c:rich>
+              <a:bodyPr/>
+              <a:lstStyle/>
+              <a:p>
+                <a:pPr>
+                  <a:defRPr/>
+                </a:pPr>
+                <a:r>
+                  <a:rPr sz="900">
+                    <a:latin typeface="Arial"/>
+                  </a:rPr>
+                  <a:t>A játék futási ideje [s]</a:t>
+                </a:r>
+              </a:p>
+            </c:rich>
+          </c:tx>
+          <c:layout/>
+        </c:title>
+        <c:majorTickMark val="out"/>
+        <c:minorTickMark val="none"/>
+        <c:tickLblPos val="nextTo"/>
+        <c:spPr>
+          <a:ln>
+            <a:solidFill>
+              <a:srgbClr val="b3b3b3"/>
+            </a:solidFill>
+          </a:ln>
+        </c:spPr>
+        <c:crossAx val="18406059"/>
+        <c:crossesAt val="0"/>
+      </c:valAx>
+      <c:spPr>
+        <a:noFill/>
+        <a:ln>
+          <a:solidFill>
+            <a:srgbClr val="b3b3b3"/>
+          </a:solidFill>
+        </a:ln>
+      </c:spPr>
+    </c:plotArea>
+    <c:plotVisOnly val="1"/>
+  </c:chart>
+  <c:spPr>
+    <a:solidFill>
+      <a:srgbClr val="ffffff"/>
+    </a:solidFill>
+    <a:ln>
+      <a:noFill/>
+    </a:ln>
+  </c:spPr>
+</c:chartSpace>
 </file>
</xml_diff>

<commit_message>
More documentation, more graphs.
</commit_message>
<xml_diff>
--- a/doksi.docx
+++ b/doksi.docx
@@ -642,7 +642,7 @@
           </w:rPr>
           <w:t>Skálázhatóság</w:t>
           <w:tab/>
-          <w:t>9</w:t>
+          <w:t>11</w:t>
         </w:r>
       </w:hyperlink>
       <w:r>
@@ -964,7 +964,7 @@
       <w:r>
         <w:rPr/>
         <w:drawing>
-          <wp:anchor behindDoc="0" distT="0" distB="0" distL="0" distR="0" simplePos="0" locked="0" layoutInCell="1" allowOverlap="1" relativeHeight="1">
+          <wp:anchor behindDoc="0" distT="0" distB="0" distL="0" distR="0" simplePos="0" locked="0" layoutInCell="1" allowOverlap="1" relativeHeight="0">
             <wp:simplePos x="0" y="0"/>
             <wp:positionH relativeFrom="column">
               <wp:align>center</wp:align>
@@ -1052,50 +1052,24 @@
         <w:pStyle w:val="Szvegtrzs"/>
         <w:rPr/>
       </w:pPr>
-      <w:r>
-        <w:rPr/>
-      </w:r>
-    </w:p>
-    <w:p>
-      <w:pPr>
-        <w:pStyle w:val="Szvegtrzs"/>
-        <w:rPr/>
-      </w:pPr>
       <w:bookmarkStart w:id="5" w:name="__RefHeading__522_1372879235"/>
       <w:bookmarkEnd w:id="5"/>
       <w:r>
         <w:rPr/>
         <w:t>Az elkészült szoftver fő felhasználói felülete:</w:t>
-      </w:r>
-    </w:p>
-    <w:p>
-      <w:pPr>
-        <w:pStyle w:val="Szvegtrzs"/>
-        <w:rPr/>
-      </w:pPr>
-      <w:r>
-        <w:rPr/>
-      </w:r>
-    </w:p>
-    <w:p>
-      <w:pPr>
-        <w:pStyle w:val="Szvegtrzs"/>
-        <w:rPr/>
-      </w:pPr>
-      <w:r>
-        <w:rPr/>
+        <w:br/>
         <w:drawing>
-          <wp:anchor behindDoc="0" distT="0" distB="0" distL="0" distR="0" simplePos="0" locked="0" layoutInCell="1" allowOverlap="1" relativeHeight="0">
+          <wp:anchor behindDoc="0" distT="0" distB="0" distL="0" distR="0" simplePos="0" locked="0" layoutInCell="1" allowOverlap="1" relativeHeight="11">
             <wp:simplePos x="0" y="0"/>
             <wp:positionH relativeFrom="column">
               <wp:align>center</wp:align>
             </wp:positionH>
             <wp:positionV relativeFrom="paragraph">
-              <wp:align>top</wp:align>
+              <wp:align>bottom</wp:align>
             </wp:positionV>
             <wp:extent cx="6120130" cy="2981325"/>
             <wp:effectExtent l="0" t="0" r="0" b="0"/>
-            <wp:wrapSquare wrapText="largest"/>
+            <wp:wrapTopAndBottom/>
             <wp:docPr id="1" name="Picture" descr=""/>
             <wp:cNvGraphicFramePr>
               <a:graphicFrameLocks xmlns:a="http://schemas.openxmlformats.org/drawingml/2006/main" noChangeAspect="1"/>
@@ -1148,6 +1122,7 @@
       <w:bookmarkEnd w:id="6"/>
       <w:r>
         <w:rPr/>
+        <w:br/>
         <w:t xml:space="preserve">A legfelső sorban beállíthatjuk a szimuláció paramétereit. A kőkupacok számát, az egy kupacban lévő kövek átlagos számát, valamint az attól való legnagyobb véletlenszerű eltérést (az eloszlás egyenletes, illetve amennyiben ez a beállítás 0 értékű, az összes kupacban ugyanannyi kő lesz), és az egymás után lejátszatni kívánt játékok számát. Kiválaszthatjuk a két ágens, </w:t>
       </w:r>
       <w:r>
@@ -1164,7 +1139,15 @@
       </w:r>
       <w:r>
         <w:rPr/>
-        <w:t xml:space="preserve"> stratégiáját – azaz hogy melyik ágens-implementáció töltse be a szerepüket – és a hozzájuk tartozó fabejárási mélység-korlátot, ahol értelmes. Ez utóbbi beállításnak a Random és a Felhasználó ágenseknél nincs szerepe. A játékot mindig Alice kezdi.</w:t>
+        <w:t xml:space="preserve"> stratégiáját – azaz hogy melyik ágens-implementáció töltse be a szerepüket – és a hozzájuk tartozó fabejárási mélység-korlátot, ahol értelmes. </w:t>
+      </w:r>
+      <w:r>
+        <w:rPr/>
+        <w:t xml:space="preserve">Ha itt negatív értéket adunk meg, a bejárási mélység korlátlan. </w:t>
+      </w:r>
+      <w:r>
+        <w:rPr/>
+        <w:t>Ez utóbbi beállításnak a Random és a Felhasználó ágenseknél nincs szerepe. A játékot mindig Alice kezdi.</w:t>
       </w:r>
     </w:p>
     <w:p>
@@ -1248,6 +1231,37 @@
       <w:r>
         <w:rPr/>
         <w:t xml:space="preserve"> pedig az óra, perc és másodperc. Ez a fájl könnyedén importálható bármilyen adatfeldolgozó alkalmazásba későbbi feldolgozás, elemzés céljából.</w:t>
+      </w:r>
+    </w:p>
+    <w:p>
+      <w:pPr>
+        <w:pStyle w:val="Szvegtrzs"/>
+        <w:jc w:val="both"/>
+        <w:rPr/>
+      </w:pPr>
+      <w:r>
+        <w:rPr/>
+        <w:t xml:space="preserve">A program teljes forráskódja, és egy lefordított, </w:t>
+      </w:r>
+      <w:r>
+        <w:rPr/>
+        <w:t>bináris</w:t>
+      </w:r>
+      <w:r>
+        <w:rPr/>
+        <w:t xml:space="preserve"> változat elérhető a </w:t>
+      </w:r>
+      <w:hyperlink r:id="rId8">
+        <w:r>
+          <w:rPr>
+            <w:rStyle w:val="InternetLink"/>
+          </w:rPr>
+          <w:t>https://github.com/torokati44/NimFramework</w:t>
+        </w:r>
+      </w:hyperlink>
+      <w:r>
+        <w:rPr/>
+        <w:t xml:space="preserve"> címen. A futtatásához .NET 4.0 szükséges.</w:t>
       </w:r>
     </w:p>
     <w:p>
@@ -1326,7 +1340,7 @@
         <w:rPr/>
         <w:t>egymás után 100 meneten keresztül játszatva a következő eredményeket kaptuk:</w:t>
         <w:drawing>
-          <wp:anchor behindDoc="0" distT="0" distB="0" distL="0" distR="0" simplePos="0" locked="0" layoutInCell="1" allowOverlap="1" relativeHeight="2">
+          <wp:anchor behindDoc="0" distT="0" distB="0" distL="0" distR="0" simplePos="0" locked="0" layoutInCell="1" allowOverlap="1" relativeHeight="1">
             <wp:simplePos x="0" y="0"/>
             <wp:positionH relativeFrom="column">
               <wp:align>center</wp:align>
@@ -1351,7 +1365,7 @@
                     </pic:cNvPicPr>
                   </pic:nvPicPr>
                   <pic:blipFill>
-                    <a:blip r:embed="rId8"/>
+                    <a:blip r:embed="rId9"/>
                     <a:stretch>
                       <a:fillRect/>
                     </a:stretch>
@@ -1494,7 +1508,7 @@
             <wp:cNvGraphicFramePr/>
             <a:graphic xmlns:a="http://schemas.openxmlformats.org/drawingml/2006/main">
               <a:graphicData uri="http://schemas.openxmlformats.org/drawingml/2006/chart">
-                <c:chart xmlns:c="http://schemas.openxmlformats.org/drawingml/2006/chart" xmlns:r="http://schemas.openxmlformats.org/officeDocument/2006/relationships" r:id="rId9"/>
+                <c:chart xmlns:c="http://schemas.openxmlformats.org/drawingml/2006/chart" xmlns:r="http://schemas.openxmlformats.org/officeDocument/2006/relationships" r:id="rId10"/>
               </a:graphicData>
             </a:graphic>
           </wp:inline>
@@ -1598,7 +1612,7 @@
             <wp:cNvGraphicFramePr/>
             <a:graphic xmlns:a="http://schemas.openxmlformats.org/drawingml/2006/main">
               <a:graphicData uri="http://schemas.openxmlformats.org/drawingml/2006/chart">
-                <c:chart xmlns:c="http://schemas.openxmlformats.org/drawingml/2006/chart" xmlns:r="http://schemas.openxmlformats.org/officeDocument/2006/relationships" r:id="rId10"/>
+                <c:chart xmlns:c="http://schemas.openxmlformats.org/drawingml/2006/chart" xmlns:r="http://schemas.openxmlformats.org/officeDocument/2006/relationships" r:id="rId11"/>
               </a:graphicData>
             </a:graphic>
           </wp:inline>
@@ -1723,7 +1737,7 @@
             <wp:cNvGraphicFramePr/>
             <a:graphic xmlns:a="http://schemas.openxmlformats.org/drawingml/2006/main">
               <a:graphicData uri="http://schemas.openxmlformats.org/drawingml/2006/chart">
-                <c:chart xmlns:c="http://schemas.openxmlformats.org/drawingml/2006/chart" xmlns:r="http://schemas.openxmlformats.org/officeDocument/2006/relationships" r:id="rId11"/>
+                <c:chart xmlns:c="http://schemas.openxmlformats.org/drawingml/2006/chart" xmlns:r="http://schemas.openxmlformats.org/officeDocument/2006/relationships" r:id="rId12"/>
               </a:graphicData>
             </a:graphic>
           </wp:inline>
@@ -1751,9 +1765,76 @@
     </w:p>
     <w:p>
       <w:pPr>
+        <w:pStyle w:val="Szvegtrzs"/>
+        <w:pageBreakBefore/>
+        <w:spacing w:lineRule="auto" w:line="288" w:before="0" w:after="140"/>
+        <w:jc w:val="both"/>
+        <w:rPr>
+          <w:strike w:val="false"/>
+          <w:dstrike w:val="false"/>
+        </w:rPr>
+      </w:pPr>
+      <w:r>
+        <w:rPr>
+          <w:strike w:val="false"/>
+          <w:dstrike w:val="false"/>
+        </w:rPr>
+        <w:t>Ugyanezen mérések adatait felhasználva megvizsgáltuk azt, hogy a játékbani kiválóságot mennyiben hátráltatta a bejárási korlátozás.</w:t>
+      </w:r>
+    </w:p>
+    <w:p>
+      <w:pPr>
+        <w:pStyle w:val="Szvegtrzs"/>
+        <w:spacing w:lineRule="auto" w:line="288" w:before="0" w:after="140"/>
+        <w:jc w:val="both"/>
+        <w:rPr/>
+      </w:pPr>
+      <w:r>
+        <w:rPr/>
+        <w:drawing>
+          <wp:inline distT="0" distB="0" distL="0" distR="0">
+            <wp:extent cx="5760085" cy="3239770"/>
+            <wp:effectExtent l="0" t="0" r="0" b="0"/>
+            <wp:docPr id="4" name="Object4"/>
+            <wp:cNvGraphicFramePr/>
+            <a:graphic xmlns:a="http://schemas.openxmlformats.org/drawingml/2006/main">
+              <a:graphicData uri="http://schemas.openxmlformats.org/drawingml/2006/chart">
+                <c:chart xmlns:c="http://schemas.openxmlformats.org/drawingml/2006/chart" xmlns:r="http://schemas.openxmlformats.org/officeDocument/2006/relationships" r:id="rId13"/>
+              </a:graphicData>
+            </a:graphic>
+          </wp:inline>
+        </w:drawing>
+      </w:r>
+    </w:p>
+    <w:p>
+      <w:pPr>
+        <w:pStyle w:val="Szvegtrzs"/>
+        <w:spacing w:lineRule="auto" w:line="288" w:before="0" w:after="140"/>
+        <w:jc w:val="both"/>
+        <w:rPr/>
+      </w:pPr>
+      <w:r>
+        <w:rPr/>
+        <w:drawing>
+          <wp:inline distT="0" distB="0" distL="0" distR="0">
+            <wp:extent cx="5760085" cy="3239770"/>
+            <wp:effectExtent l="0" t="0" r="0" b="0"/>
+            <wp:docPr id="5" name="Object5"/>
+            <wp:cNvGraphicFramePr/>
+            <a:graphic xmlns:a="http://schemas.openxmlformats.org/drawingml/2006/main">
+              <a:graphicData uri="http://schemas.openxmlformats.org/drawingml/2006/chart">
+                <c:chart xmlns:c="http://schemas.openxmlformats.org/drawingml/2006/chart" xmlns:r="http://schemas.openxmlformats.org/officeDocument/2006/relationships" r:id="rId14"/>
+              </a:graphicData>
+            </a:graphic>
+          </wp:inline>
+        </w:drawing>
+        <w:t>Ahogy azt várnánk, amennyiben a keresési fában alig néhány réteget járunk be, a megnyert játékok aránya igen csekély. Az 5-ös értéknél mindkét ágens 50% körüli eredményt produkált, ami abból adódik, hogy Bob is pontosan ennyire van korlátozva. Majd ahogy Alice korlátja jelentősen meghaladja az ellenfeléét, fokozatosan verhetetlenné válik mindkét esetben.</w:t>
+      </w:r>
+    </w:p>
+    <w:p>
+      <w:pPr>
         <w:pStyle w:val="Cmsor2"/>
         <w:pageBreakBefore/>
-        <w:spacing w:before="200" w:after="120"/>
         <w:rPr/>
       </w:pPr>
       <w:bookmarkStart w:id="14" w:name="__RefHeading__948_1372879235"/>
@@ -1763,11 +1844,574 @@
         <w:t>Skálázhatóság</w:t>
       </w:r>
     </w:p>
+    <w:p>
+      <w:pPr>
+        <w:pStyle w:val="Szvegtrzs"/>
+        <w:jc w:val="both"/>
+        <w:rPr/>
+      </w:pPr>
+      <w:r>
+        <w:rPr/>
+        <w:t>Ezekben a mérésekben két egyforma, korlátozatlan ágenst játszattunk egymás ellen, és a kupacok számát, valamint a bennük lévő, azonos számú kövek számát variáltuk.</w:t>
+      </w:r>
+    </w:p>
+    <w:p>
+      <w:pPr>
+        <w:pStyle w:val="Szvegtrzs"/>
+        <w:jc w:val="both"/>
+        <w:rPr/>
+      </w:pPr>
+      <w:r>
+        <w:rPr/>
+        <w:t>Hogy a sok nagyságrenddel eltérő értékeket megfelelően szemléltetni tudjuk, a másodpercben mért időnek vettük a 10-es alapú logaritmusát, és úgy ábrázoltuk:</w:t>
+      </w:r>
+    </w:p>
+    <w:p>
+      <w:pPr>
+        <w:pStyle w:val="Szvegtrzs"/>
+        <w:jc w:val="both"/>
+        <w:rPr/>
+      </w:pPr>
+      <w:r>
+        <w:rPr/>
+        <w:t>Az itt látható értékek közül a legnagyobbakat nyilván nem közvetlenül kaptuk meg, hanem mindössze 10, esetleg 1 játék futási idejét szoroztuk vissza 10-zel, illetve 100-zal. Ez csalásnak tűnhet, de úgy gondoljuk, hogy itt most reprezentatív értékekekhez jutottunk így is, hiszen semmi véletlenszerűség nincs a folyamatban, ezért nincs értelme több futáson keresztül átlagolni az időt, valamint éppen a nagy értékeknél elég hosszúak az intervallumok ahhoz, hogy a mérés pontatlansága is elhanyagolható mértékűvé zsugorodjon.</w:t>
+        <w:drawing>
+          <wp:anchor behindDoc="0" distT="0" distB="0" distL="0" distR="0" simplePos="0" locked="0" layoutInCell="1" allowOverlap="1" relativeHeight="7">
+            <wp:simplePos x="0" y="0"/>
+            <wp:positionH relativeFrom="column">
+              <wp:align>center</wp:align>
+            </wp:positionH>
+            <wp:positionV relativeFrom="paragraph">
+              <wp:align>top</wp:align>
+            </wp:positionV>
+            <wp:extent cx="5346700" cy="4025900"/>
+            <wp:effectExtent l="0" t="0" r="0" b="0"/>
+            <wp:wrapTopAndBottom/>
+            <wp:docPr id="3" name="Picture" descr=""/>
+            <wp:cNvGraphicFramePr>
+              <a:graphicFrameLocks xmlns:a="http://schemas.openxmlformats.org/drawingml/2006/main" noChangeAspect="1"/>
+            </wp:cNvGraphicFramePr>
+            <a:graphic xmlns:a="http://schemas.openxmlformats.org/drawingml/2006/main">
+              <a:graphicData uri="http://schemas.openxmlformats.org/drawingml/2006/picture">
+                <pic:pic xmlns:pic="http://schemas.openxmlformats.org/drawingml/2006/picture">
+                  <pic:nvPicPr>
+                    <pic:cNvPr id="3" name="Picture" descr=""/>
+                    <pic:cNvPicPr>
+                      <a:picLocks noChangeAspect="1" noChangeArrowheads="1"/>
+                    </pic:cNvPicPr>
+                  </pic:nvPicPr>
+                  <pic:blipFill>
+                    <a:blip r:embed="rId15"/>
+                    <a:stretch>
+                      <a:fillRect/>
+                    </a:stretch>
+                  </pic:blipFill>
+                  <pic:spPr bwMode="auto">
+                    <a:xfrm>
+                      <a:off x="0" y="0"/>
+                      <a:ext cx="5346700" cy="4025900"/>
+                    </a:xfrm>
+                    <a:prstGeom prst="rect">
+                      <a:avLst/>
+                    </a:prstGeom>
+                    <a:noFill/>
+                    <a:ln w="9525">
+                      <a:noFill/>
+                      <a:miter lim="800000"/>
+                      <a:headEnd/>
+                      <a:tailEnd/>
+                    </a:ln>
+                  </pic:spPr>
+                </pic:pic>
+              </a:graphicData>
+            </a:graphic>
+          </wp:anchor>
+        </w:drawing>
+      </w:r>
+    </w:p>
+    <w:p>
+      <w:pPr>
+        <w:pStyle w:val="Szvegtrzs"/>
+        <w:jc w:val="both"/>
+        <w:rPr/>
+      </w:pPr>
+      <w:r>
+        <w:rPr/>
+        <w:t>Mint az látható, kis paraméterekkel szinte azonnal lefut a 100 játék, azonban amint elér</w:t>
+      </w:r>
+      <w:r>
+        <w:rPr/>
+        <w:t>nek</w:t>
+      </w:r>
+      <w:r>
+        <w:rPr/>
+        <w:t xml:space="preserve"> egy </w:t>
+      </w:r>
+      <w:r>
+        <w:rPr/>
+        <w:t xml:space="preserve">bizonyos </w:t>
+      </w:r>
+      <w:r>
+        <w:rPr/>
+        <w:t>határt, ami 3 körül van, elképesztően lelassul a szimuláció.</w:t>
+      </w:r>
+    </w:p>
+    <w:p>
+      <w:pPr>
+        <w:pStyle w:val="Szvegtrzs"/>
+        <w:jc w:val="both"/>
+        <w:rPr/>
+      </w:pPr>
+      <w:r>
+        <w:rPr/>
+      </w:r>
+    </w:p>
+    <w:p>
+      <w:pPr>
+        <w:pStyle w:val="Szvegtrzs"/>
+        <w:pageBreakBefore/>
+        <w:jc w:val="both"/>
+        <w:rPr/>
+      </w:pPr>
+      <w:r>
+        <w:rPr/>
+        <w:t xml:space="preserve">Ez érthető, hiszen ha N kupaccal kezdünk, amelyekben egyenként M kő van, és l a mélységi korlát (amit most tekintsünk az egyszerűség kedvéért N*M-nek, hiszen erről már megmutattuk, hogy kellően nagy), belátható, hogy az első lépésben a bejárandó fa </w:t>
+      </w:r>
+      <w:r>
+        <w:rPr/>
+        <w:t xml:space="preserve">maximális </w:t>
+      </w:r>
+      <w:r>
+        <w:rPr/>
+        <w:t>mérete:</w:t>
+      </w:r>
+    </w:p>
+    <w:p>
+      <w:pPr>
+        <w:pStyle w:val="Szvegtrzs"/>
+        <w:jc w:val="both"/>
+        <w:rPr/>
+      </w:pPr>
+      <w:r>
+        <w:rPr/>
+      </w:r>
+      <m:oMath xmlns:m="http://schemas.openxmlformats.org/officeDocument/2006/math">
+        <m:nary>
+          <m:naryPr>
+            <m:chr m:val="∑"/>
+          </m:naryPr>
+          <m:sub>
+            <m:r>
+              <w:rPr>
+                <w:rFonts w:ascii="Cambria Math" w:hAnsi="Cambria Math"/>
+              </w:rPr>
+              <m:t xml:space="preserve">k</m:t>
+            </m:r>
+            <m:r>
+              <w:rPr>
+                <w:rFonts w:ascii="Cambria Math" w:hAnsi="Cambria Math"/>
+              </w:rPr>
+              <m:t xml:space="preserve">=</m:t>
+            </m:r>
+            <m:r>
+              <w:rPr>
+                <w:rFonts w:ascii="Cambria Math" w:hAnsi="Cambria Math"/>
+              </w:rPr>
+              <m:t xml:space="preserve">0</m:t>
+            </m:r>
+          </m:sub>
+          <m:sup>
+            <m:r>
+              <w:rPr>
+                <w:rFonts w:ascii="Cambria Math" w:hAnsi="Cambria Math"/>
+              </w:rPr>
+              <m:t xml:space="preserve">l</m:t>
+            </m:r>
+          </m:sup>
+          <m:e>
+            <m:sSup>
+              <m:e>
+                <m:d>
+                  <m:dPr>
+                    <m:begChr m:val="("/>
+                    <m:endChr m:val=")"/>
+                  </m:dPr>
+                  <m:e>
+                    <m:r>
+                      <w:rPr>
+                        <w:rFonts w:ascii="Cambria Math" w:hAnsi="Cambria Math"/>
+                      </w:rPr>
+                      <m:t xml:space="preserve">N</m:t>
+                    </m:r>
+                    <m:r>
+                      <w:rPr>
+                        <w:rFonts w:ascii="Cambria Math" w:hAnsi="Cambria Math"/>
+                      </w:rPr>
+                      <m:t xml:space="preserve">∗</m:t>
+                    </m:r>
+                    <m:r>
+                      <w:rPr>
+                        <w:rFonts w:ascii="Cambria Math" w:hAnsi="Cambria Math"/>
+                      </w:rPr>
+                      <m:t xml:space="preserve">M</m:t>
+                    </m:r>
+                  </m:e>
+                </m:d>
+              </m:e>
+              <m:sup>
+                <m:r>
+                  <w:rPr>
+                    <w:rFonts w:ascii="Cambria Math" w:hAnsi="Cambria Math"/>
+                  </w:rPr>
+                  <m:t xml:space="preserve">k</m:t>
+                </m:r>
+              </m:sup>
+            </m:sSup>
+          </m:e>
+        </m:nary>
+        <m:r>
+          <m:t xml:space="preserve"> </m:t>
+        </m:r>
+        <m:r>
+          <w:rPr>
+            <w:rFonts w:ascii="Cambria Math" w:hAnsi="Cambria Math"/>
+          </w:rPr>
+          <m:t xml:space="preserve">=</m:t>
+        </m:r>
+        <m:r>
+          <m:t xml:space="preserve"> </m:t>
+        </m:r>
+        <m:nary>
+          <m:naryPr>
+            <m:chr m:val="∑"/>
+          </m:naryPr>
+          <m:sub>
+            <m:r>
+              <w:rPr>
+                <w:rFonts w:ascii="Cambria Math" w:hAnsi="Cambria Math"/>
+              </w:rPr>
+              <m:t xml:space="preserve">k</m:t>
+            </m:r>
+            <m:r>
+              <w:rPr>
+                <w:rFonts w:ascii="Cambria Math" w:hAnsi="Cambria Math"/>
+              </w:rPr>
+              <m:t xml:space="preserve">=</m:t>
+            </m:r>
+            <m:r>
+              <w:rPr>
+                <w:rFonts w:ascii="Cambria Math" w:hAnsi="Cambria Math"/>
+              </w:rPr>
+              <m:t xml:space="preserve">0</m:t>
+            </m:r>
+          </m:sub>
+          <m:sup>
+            <m:r>
+              <w:rPr>
+                <w:rFonts w:ascii="Cambria Math" w:hAnsi="Cambria Math"/>
+              </w:rPr>
+              <m:t xml:space="preserve">N</m:t>
+            </m:r>
+            <m:r>
+              <w:rPr>
+                <w:rFonts w:ascii="Cambria Math" w:hAnsi="Cambria Math"/>
+              </w:rPr>
+              <m:t xml:space="preserve">∗</m:t>
+            </m:r>
+            <m:r>
+              <w:rPr>
+                <w:rFonts w:ascii="Cambria Math" w:hAnsi="Cambria Math"/>
+              </w:rPr>
+              <m:t xml:space="preserve">M</m:t>
+            </m:r>
+          </m:sup>
+          <m:e>
+            <m:sSup>
+              <m:e>
+                <m:d>
+                  <m:dPr>
+                    <m:begChr m:val="("/>
+                    <m:endChr m:val=")"/>
+                  </m:dPr>
+                  <m:e>
+                    <m:r>
+                      <w:rPr>
+                        <w:rFonts w:ascii="Cambria Math" w:hAnsi="Cambria Math"/>
+                      </w:rPr>
+                      <m:t xml:space="preserve">N</m:t>
+                    </m:r>
+                    <m:r>
+                      <w:rPr>
+                        <w:rFonts w:ascii="Cambria Math" w:hAnsi="Cambria Math"/>
+                      </w:rPr>
+                      <m:t xml:space="preserve">∗</m:t>
+                    </m:r>
+                    <m:r>
+                      <w:rPr>
+                        <w:rFonts w:ascii="Cambria Math" w:hAnsi="Cambria Math"/>
+                      </w:rPr>
+                      <m:t xml:space="preserve">M</m:t>
+                    </m:r>
+                  </m:e>
+                </m:d>
+              </m:e>
+              <m:sup>
+                <m:r>
+                  <w:rPr>
+                    <w:rFonts w:ascii="Cambria Math" w:hAnsi="Cambria Math"/>
+                  </w:rPr>
+                  <m:t xml:space="preserve">k</m:t>
+                </m:r>
+              </m:sup>
+            </m:sSup>
+          </m:e>
+        </m:nary>
+      </m:oMath>
+    </w:p>
+    <w:p>
+      <w:pPr>
+        <w:pStyle w:val="Szvegtrzs"/>
+        <w:jc w:val="both"/>
+        <w:rPr/>
+      </w:pPr>
+      <w:r>
+        <w:rPr/>
+        <w:t>Majd minden további lépésben legalább 1-gyel csökken az elágazási tényező, így az egész játék során legrosszabb esetben bejárandó csomópontok száma ágensenként:</w:t>
+      </w:r>
+    </w:p>
+    <w:p>
+      <w:pPr>
+        <w:pStyle w:val="Szvegtrzs"/>
+        <w:jc w:val="both"/>
+        <w:rPr/>
+      </w:pPr>
+      <w:r>
+        <w:rPr/>
+      </w:r>
+      <m:oMath xmlns:m="http://schemas.openxmlformats.org/officeDocument/2006/math">
+        <m:nary>
+          <m:naryPr>
+            <m:chr m:val="∑"/>
+          </m:naryPr>
+          <m:sub>
+            <m:r>
+              <w:rPr>
+                <w:rFonts w:ascii="Cambria Math" w:hAnsi="Cambria Math"/>
+              </w:rPr>
+              <m:t xml:space="preserve">n</m:t>
+            </m:r>
+            <m:r>
+              <w:rPr>
+                <w:rFonts w:ascii="Cambria Math" w:hAnsi="Cambria Math"/>
+              </w:rPr>
+              <m:t xml:space="preserve">=</m:t>
+            </m:r>
+            <m:r>
+              <w:rPr>
+                <w:rFonts w:ascii="Cambria Math" w:hAnsi="Cambria Math"/>
+              </w:rPr>
+              <m:t xml:space="preserve">1</m:t>
+            </m:r>
+          </m:sub>
+          <m:sup>
+            <m:r>
+              <w:rPr>
+                <w:rFonts w:ascii="Cambria Math" w:hAnsi="Cambria Math"/>
+              </w:rPr>
+              <m:t xml:space="preserve">N</m:t>
+            </m:r>
+          </m:sup>
+          <m:e>
+            <m:nary>
+              <m:naryPr>
+                <m:chr m:val="∑"/>
+              </m:naryPr>
+              <m:sub>
+                <m:r>
+                  <w:rPr>
+                    <w:rFonts w:ascii="Cambria Math" w:hAnsi="Cambria Math"/>
+                  </w:rPr>
+                  <m:t xml:space="preserve">k</m:t>
+                </m:r>
+                <m:r>
+                  <w:rPr>
+                    <w:rFonts w:ascii="Cambria Math" w:hAnsi="Cambria Math"/>
+                  </w:rPr>
+                  <m:t xml:space="preserve">=</m:t>
+                </m:r>
+                <m:r>
+                  <w:rPr>
+                    <w:rFonts w:ascii="Cambria Math" w:hAnsi="Cambria Math"/>
+                  </w:rPr>
+                  <m:t xml:space="preserve">0</m:t>
+                </m:r>
+              </m:sub>
+              <m:sup>
+                <m:r>
+                  <w:rPr>
+                    <w:rFonts w:ascii="Cambria Math" w:hAnsi="Cambria Math"/>
+                  </w:rPr>
+                  <m:t xml:space="preserve">n</m:t>
+                </m:r>
+                <m:r>
+                  <w:rPr>
+                    <w:rFonts w:ascii="Cambria Math" w:hAnsi="Cambria Math"/>
+                  </w:rPr>
+                  <m:t xml:space="preserve">∗</m:t>
+                </m:r>
+                <m:r>
+                  <w:rPr>
+                    <w:rFonts w:ascii="Cambria Math" w:hAnsi="Cambria Math"/>
+                  </w:rPr>
+                  <m:t xml:space="preserve">M</m:t>
+                </m:r>
+              </m:sup>
+              <m:e>
+                <m:sSup>
+                  <m:e>
+                    <m:d>
+                      <m:dPr>
+                        <m:begChr m:val="("/>
+                        <m:endChr m:val=")"/>
+                      </m:dPr>
+                      <m:e>
+                        <m:r>
+                          <w:rPr>
+                            <w:rFonts w:ascii="Cambria Math" w:hAnsi="Cambria Math"/>
+                          </w:rPr>
+                          <m:t xml:space="preserve">n</m:t>
+                        </m:r>
+                        <m:r>
+                          <w:rPr>
+                            <w:rFonts w:ascii="Cambria Math" w:hAnsi="Cambria Math"/>
+                          </w:rPr>
+                          <m:t xml:space="preserve">∗</m:t>
+                        </m:r>
+                        <m:r>
+                          <w:rPr>
+                            <w:rFonts w:ascii="Cambria Math" w:hAnsi="Cambria Math"/>
+                          </w:rPr>
+                          <m:t xml:space="preserve">M</m:t>
+                        </m:r>
+                      </m:e>
+                    </m:d>
+                  </m:e>
+                  <m:sup>
+                    <m:r>
+                      <w:rPr>
+                        <w:rFonts w:ascii="Cambria Math" w:hAnsi="Cambria Math"/>
+                      </w:rPr>
+                      <m:t xml:space="preserve">k</m:t>
+                    </m:r>
+                  </m:sup>
+                </m:sSup>
+              </m:e>
+            </m:nary>
+          </m:e>
+        </m:nary>
+      </m:oMath>
+    </w:p>
+    <w:p>
+      <w:pPr>
+        <w:pStyle w:val="Szvegtrzs"/>
+        <w:jc w:val="both"/>
+        <w:rPr/>
+      </w:pPr>
+      <w:r>
+        <w:rPr/>
+        <w:t>Ez pedig nyilvánvalóan igen meredeken nő, amint N és M bizonyos értékeket meghalad.</w:t>
+      </w:r>
+    </w:p>
+    <w:p>
+      <w:pPr>
+        <w:pStyle w:val="Szvegtrzs"/>
+        <w:jc w:val="both"/>
+        <w:rPr/>
+      </w:pPr>
+      <w:r>
+        <w:rPr/>
+        <w:t>A nyesést alkalmazó ágensnél ez a jelenség ugyanúgy fennáll, bár körülbelül 2 nagyságrenddel rövidebb a futási idő még a legrosszabb esetben is:</w:t>
+      </w:r>
+    </w:p>
+    <w:p>
+      <w:pPr>
+        <w:pStyle w:val="Szvegtrzs"/>
+        <w:jc w:val="both"/>
+        <w:rPr/>
+      </w:pPr>
+      <w:r>
+        <w:rPr/>
+        <w:drawing>
+          <wp:anchor behindDoc="0" distT="0" distB="0" distL="0" distR="0" simplePos="0" locked="0" layoutInCell="1" allowOverlap="1" relativeHeight="10">
+            <wp:simplePos x="0" y="0"/>
+            <wp:positionH relativeFrom="column">
+              <wp:align>center</wp:align>
+            </wp:positionH>
+            <wp:positionV relativeFrom="paragraph">
+              <wp:align>top</wp:align>
+            </wp:positionV>
+            <wp:extent cx="5346700" cy="4025900"/>
+            <wp:effectExtent l="0" t="0" r="0" b="0"/>
+            <wp:wrapTopAndBottom/>
+            <wp:docPr id="4" name="Picture" descr=""/>
+            <wp:cNvGraphicFramePr>
+              <a:graphicFrameLocks xmlns:a="http://schemas.openxmlformats.org/drawingml/2006/main" noChangeAspect="1"/>
+            </wp:cNvGraphicFramePr>
+            <a:graphic xmlns:a="http://schemas.openxmlformats.org/drawingml/2006/main">
+              <a:graphicData uri="http://schemas.openxmlformats.org/drawingml/2006/picture">
+                <pic:pic xmlns:pic="http://schemas.openxmlformats.org/drawingml/2006/picture">
+                  <pic:nvPicPr>
+                    <pic:cNvPr id="4" name="Picture" descr=""/>
+                    <pic:cNvPicPr>
+                      <a:picLocks noChangeAspect="1" noChangeArrowheads="1"/>
+                    </pic:cNvPicPr>
+                  </pic:nvPicPr>
+                  <pic:blipFill>
+                    <a:blip r:embed="rId16"/>
+                    <a:stretch>
+                      <a:fillRect/>
+                    </a:stretch>
+                  </pic:blipFill>
+                  <pic:spPr bwMode="auto">
+                    <a:xfrm>
+                      <a:off x="0" y="0"/>
+                      <a:ext cx="5346700" cy="4025900"/>
+                    </a:xfrm>
+                    <a:prstGeom prst="rect">
+                      <a:avLst/>
+                    </a:prstGeom>
+                    <a:noFill/>
+                    <a:ln w="9525">
+                      <a:noFill/>
+                      <a:miter lim="800000"/>
+                      <a:headEnd/>
+                      <a:tailEnd/>
+                    </a:ln>
+                  </pic:spPr>
+                </pic:pic>
+              </a:graphicData>
+            </a:graphic>
+          </wp:anchor>
+        </w:drawing>
+      </w:r>
+    </w:p>
+    <w:p>
+      <w:pPr>
+        <w:pStyle w:val="Szvegtrzs"/>
+        <w:spacing w:before="0" w:after="140"/>
+        <w:jc w:val="both"/>
+        <w:rPr/>
+      </w:pPr>
+      <w:r>
+        <w:rPr/>
+        <w:t>Elmondhatjuk tehát, hogy a Minimax algoritmus jól használható a Nim játékhoz, hiszen optimálisan megoldja a feladatot, de csak kellően kicsi kezdeti paraméterekkel, hogy elkerülhető legyen a drámai sebességcsökkenés, és ekkor is érdemes alfa-béta nyesést alkalmazni a még gyorsabb döntéshozás érdekében.</w:t>
+      </w:r>
+    </w:p>
     <w:sectPr>
-      <w:headerReference w:type="default" r:id="rId12"/>
-      <w:headerReference w:type="first" r:id="rId13"/>
-      <w:footerReference w:type="default" r:id="rId14"/>
-      <w:footerReference w:type="first" r:id="rId15"/>
+      <w:headerReference w:type="default" r:id="rId17"/>
+      <w:headerReference w:type="first" r:id="rId18"/>
+      <w:footerReference w:type="default" r:id="rId19"/>
+      <w:footerReference w:type="first" r:id="rId20"/>
       <w:type w:val="nextPage"/>
       <w:pgSz w:w="11906" w:h="16838"/>
       <w:pgMar w:left="1134" w:right="1134" w:header="1134" w:top="1693" w:footer="1134" w:bottom="1693" w:gutter="0"/>
@@ -1800,7 +2444,7 @@
       <w:fldChar w:fldCharType="separate"/>
     </w:r>
     <w:r>
-      <w:t>10</w:t>
+      <w:t>12</w:t>
     </w:r>
     <w:r>
       <w:fldChar w:fldCharType="end"/>
@@ -1847,7 +2491,7 @@
       <w:fldChar w:fldCharType="separate"/>
     </w:r>
     <w:r>
-      <w:t>10</w:t>
+      <w:t>12</w:t>
     </w:r>
     <w:r>
       <w:fldChar w:fldCharType="end"/>
@@ -2561,7 +3205,7 @@
 </w:styles>
 </file>
 
-<file path=word/charts/chart17.xml><?xml version="1.0" encoding="utf-8"?>
+<file path=word/charts/chart40.xml><?xml version="1.0" encoding="utf-8"?>
 <c:chartSpace xmlns:c="http://schemas.openxmlformats.org/drawingml/2006/chart" xmlns:a="http://schemas.openxmlformats.org/drawingml/2006/main" xmlns:r="http://schemas.openxmlformats.org/officeDocument/2006/relationships">
   <c:lang val="en-US"/>
   <c:chart>
@@ -2661,11 +3305,11 @@
           </c:val>
         </c:ser>
         <c:gapWidth val="100"/>
-        <c:axId val="16217624"/>
-        <c:axId val="10480429"/>
+        <c:axId val="40281623"/>
+        <c:axId val="10773930"/>
       </c:barChart>
       <c:catAx>
-        <c:axId val="16217624"/>
+        <c:axId val="40281623"/>
         <c:scaling>
           <c:orientation val="minMax"/>
         </c:scaling>
@@ -2681,14 +3325,14 @@
             </a:solidFill>
           </a:ln>
         </c:spPr>
-        <c:crossAx val="10480429"/>
+        <c:crossAx val="10773930"/>
         <c:crossesAt val="0"/>
         <c:auto val="1"/>
         <c:lblAlgn val="ctr"/>
         <c:lblOffset val="100"/>
       </c:catAx>
       <c:valAx>
-        <c:axId val="10480429"/>
+        <c:axId val="10773930"/>
         <c:scaling>
           <c:orientation val="minMax"/>
         </c:scaling>
@@ -2733,7 +3377,7 @@
             </a:solidFill>
           </a:ln>
         </c:spPr>
-        <c:crossAx val="16217624"/>
+        <c:crossAx val="40281623"/>
         <c:crossesAt val="0"/>
       </c:valAx>
       <c:spPr>
@@ -2758,7 +3402,7 @@
 </c:chartSpace>
 </file>
 
-<file path=word/charts/chart18.xml><?xml version="1.0" encoding="utf-8"?>
+<file path=word/charts/chart41.xml><?xml version="1.0" encoding="utf-8"?>
 <c:chartSpace xmlns:c="http://schemas.openxmlformats.org/drawingml/2006/chart" xmlns:a="http://schemas.openxmlformats.org/drawingml/2006/main" xmlns:r="http://schemas.openxmlformats.org/officeDocument/2006/relationships">
   <c:lang val="en-US"/>
   <c:chart>
@@ -3032,11 +3676,11 @@
           </c:val>
         </c:ser>
         <c:marker val="1"/>
-        <c:axId val="52051992"/>
-        <c:axId val="96975475"/>
+        <c:axId val="60101223"/>
+        <c:axId val="97252824"/>
       </c:lineChart>
       <c:catAx>
-        <c:axId val="52051992"/>
+        <c:axId val="60101223"/>
         <c:scaling>
           <c:orientation val="minMax"/>
         </c:scaling>
@@ -3072,14 +3716,14 @@
             </a:solidFill>
           </a:ln>
         </c:spPr>
-        <c:crossAx val="96975475"/>
+        <c:crossAx val="97252824"/>
         <c:crossesAt val="0"/>
         <c:auto val="1"/>
         <c:lblAlgn val="ctr"/>
         <c:lblOffset val="100"/>
       </c:catAx>
       <c:valAx>
-        <c:axId val="96975475"/>
+        <c:axId val="97252824"/>
         <c:scaling>
           <c:orientation val="minMax"/>
         </c:scaling>
@@ -3124,7 +3768,7 @@
             </a:solidFill>
           </a:ln>
         </c:spPr>
-        <c:crossAx val="52051992"/>
+        <c:crossAx val="60101223"/>
         <c:crossesAt val="0"/>
       </c:valAx>
       <c:spPr>
@@ -3149,7 +3793,7 @@
 </c:chartSpace>
 </file>
 
-<file path=word/charts/chart19.xml><?xml version="1.0" encoding="utf-8"?>
+<file path=word/charts/chart42.xml><?xml version="1.0" encoding="utf-8"?>
 <c:chartSpace xmlns:c="http://schemas.openxmlformats.org/drawingml/2006/chart" xmlns:a="http://schemas.openxmlformats.org/drawingml/2006/main" xmlns:r="http://schemas.openxmlformats.org/officeDocument/2006/relationships">
   <c:lang val="en-US"/>
   <c:chart>
@@ -3439,11 +4083,11 @@
           </c:val>
         </c:ser>
         <c:marker val="1"/>
-        <c:axId val="18406059"/>
-        <c:axId val="75370279"/>
+        <c:axId val="52175040"/>
+        <c:axId val="22015132"/>
       </c:lineChart>
       <c:catAx>
-        <c:axId val="18406059"/>
+        <c:axId val="52175040"/>
         <c:scaling>
           <c:orientation val="minMax"/>
         </c:scaling>
@@ -3479,14 +4123,14 @@
             </a:solidFill>
           </a:ln>
         </c:spPr>
-        <c:crossAx val="75370279"/>
+        <c:crossAx val="22015132"/>
         <c:crossesAt val="0"/>
         <c:auto val="1"/>
         <c:lblAlgn val="ctr"/>
         <c:lblOffset val="100"/>
       </c:catAx>
       <c:valAx>
-        <c:axId val="75370279"/>
+        <c:axId val="22015132"/>
         <c:scaling>
           <c:orientation val="minMax"/>
         </c:scaling>
@@ -3531,7 +4175,805 @@
             </a:solidFill>
           </a:ln>
         </c:spPr>
-        <c:crossAx val="18406059"/>
+        <c:crossAx val="52175040"/>
+        <c:crossesAt val="0"/>
+      </c:valAx>
+      <c:spPr>
+        <a:noFill/>
+        <a:ln>
+          <a:solidFill>
+            <a:srgbClr val="b3b3b3"/>
+          </a:solidFill>
+        </a:ln>
+      </c:spPr>
+    </c:plotArea>
+    <c:plotVisOnly val="1"/>
+  </c:chart>
+  <c:spPr>
+    <a:solidFill>
+      <a:srgbClr val="ffffff"/>
+    </a:solidFill>
+    <a:ln>
+      <a:noFill/>
+    </a:ln>
+  </c:spPr>
+</c:chartSpace>
+</file>
+
+<file path=word/charts/chart43.xml><?xml version="1.0" encoding="utf-8"?>
+<c:chartSpace xmlns:c="http://schemas.openxmlformats.org/drawingml/2006/chart" xmlns:a="http://schemas.openxmlformats.org/drawingml/2006/main" xmlns:r="http://schemas.openxmlformats.org/officeDocument/2006/relationships">
+  <c:lang val="en-US"/>
+  <c:chart>
+    <c:title>
+      <c:tx>
+        <c:rich>
+          <a:bodyPr/>
+          <a:lstStyle/>
+          <a:p>
+            <a:pPr>
+              <a:defRPr/>
+            </a:pPr>
+            <a:r>
+              <a:rPr sz="1300">
+                <a:latin typeface="Arial"/>
+              </a:rPr>
+              <a:t>A Minimax ágens által megnyert játékok aránya</a:t>
+            </a:r>
+          </a:p>
+        </c:rich>
+      </c:tx>
+      <c:layout/>
+    </c:title>
+    <c:plotArea>
+      <c:layout/>
+      <c:lineChart>
+        <c:grouping val="standard"/>
+        <c:ser>
+          <c:idx val="0"/>
+          <c:order val="0"/>
+          <c:tx>
+            <c:strRef>
+              <c:f>label 0</c:f>
+              <c:strCache>
+                <c:ptCount val="1"/>
+                <c:pt idx="0">
+                  <c:v>Column C</c:v>
+                </c:pt>
+              </c:strCache>
+            </c:strRef>
+          </c:tx>
+          <c:spPr>
+            <a:solidFill>
+              <a:srgbClr val="004586"/>
+            </a:solidFill>
+            <a:ln w="28800">
+              <a:solidFill>
+                <a:srgbClr val="004586"/>
+              </a:solidFill>
+              <a:round/>
+            </a:ln>
+          </c:spPr>
+          <c:marker>
+            <c:size val="7"/>
+          </c:marker>
+          <c:dLbls>
+            <c:dLbl>
+              <c:idx val="0"/>
+              <c:dLblPos val="bestFit"/>
+              <c:showLegendKey val="0"/>
+              <c:showVal val="1"/>
+              <c:showCatName val="0"/>
+              <c:showSerName val="0"/>
+              <c:showPercent val="0"/>
+              <c:separator> </c:separator>
+            </c:dLbl>
+            <c:dLbl>
+              <c:idx val="1"/>
+              <c:dLblPos val="bestFit"/>
+              <c:showLegendKey val="0"/>
+              <c:showVal val="1"/>
+              <c:showCatName val="0"/>
+              <c:showSerName val="0"/>
+              <c:showPercent val="0"/>
+              <c:separator> </c:separator>
+            </c:dLbl>
+            <c:dLbl>
+              <c:idx val="2"/>
+              <c:dLblPos val="bestFit"/>
+              <c:showLegendKey val="0"/>
+              <c:showVal val="1"/>
+              <c:showCatName val="0"/>
+              <c:showSerName val="0"/>
+              <c:showPercent val="0"/>
+              <c:separator> </c:separator>
+            </c:dLbl>
+            <c:dLbl>
+              <c:idx val="3"/>
+              <c:dLblPos val="bestFit"/>
+              <c:showLegendKey val="0"/>
+              <c:showVal val="1"/>
+              <c:showCatName val="0"/>
+              <c:showSerName val="0"/>
+              <c:showPercent val="0"/>
+              <c:separator> </c:separator>
+            </c:dLbl>
+            <c:dLbl>
+              <c:idx val="4"/>
+              <c:dLblPos val="bestFit"/>
+              <c:showLegendKey val="0"/>
+              <c:showVal val="1"/>
+              <c:showCatName val="0"/>
+              <c:showSerName val="0"/>
+              <c:showPercent val="0"/>
+              <c:separator> </c:separator>
+            </c:dLbl>
+            <c:dLbl>
+              <c:idx val="5"/>
+              <c:dLblPos val="bestFit"/>
+              <c:showLegendKey val="0"/>
+              <c:showVal val="1"/>
+              <c:showCatName val="0"/>
+              <c:showSerName val="0"/>
+              <c:showPercent val="0"/>
+              <c:separator> </c:separator>
+            </c:dLbl>
+            <c:dLbl>
+              <c:idx val="6"/>
+              <c:dLblPos val="bestFit"/>
+              <c:showLegendKey val="0"/>
+              <c:showVal val="1"/>
+              <c:showCatName val="0"/>
+              <c:showSerName val="0"/>
+              <c:showPercent val="0"/>
+              <c:separator> </c:separator>
+            </c:dLbl>
+            <c:dLbl>
+              <c:idx val="7"/>
+              <c:dLblPos val="bestFit"/>
+              <c:showLegendKey val="0"/>
+              <c:showVal val="1"/>
+              <c:showCatName val="0"/>
+              <c:showSerName val="0"/>
+              <c:showPercent val="0"/>
+              <c:separator> </c:separator>
+            </c:dLbl>
+            <c:dLbl>
+              <c:idx val="8"/>
+              <c:dLblPos val="bestFit"/>
+              <c:showLegendKey val="0"/>
+              <c:showVal val="1"/>
+              <c:showCatName val="0"/>
+              <c:showSerName val="0"/>
+              <c:showPercent val="0"/>
+              <c:separator> </c:separator>
+            </c:dLbl>
+            <c:dLbl>
+              <c:idx val="9"/>
+              <c:dLblPos val="bestFit"/>
+              <c:showLegendKey val="0"/>
+              <c:showVal val="1"/>
+              <c:showCatName val="0"/>
+              <c:showSerName val="0"/>
+              <c:showPercent val="0"/>
+              <c:separator> </c:separator>
+            </c:dLbl>
+            <c:dLbl>
+              <c:idx val="10"/>
+              <c:dLblPos val="bestFit"/>
+              <c:showLegendKey val="0"/>
+              <c:showVal val="1"/>
+              <c:showCatName val="0"/>
+              <c:showSerName val="0"/>
+              <c:showPercent val="0"/>
+              <c:separator> </c:separator>
+            </c:dLbl>
+            <c:dLbl>
+              <c:idx val="11"/>
+              <c:dLblPos val="bestFit"/>
+              <c:showLegendKey val="0"/>
+              <c:showVal val="1"/>
+              <c:showCatName val="0"/>
+              <c:showSerName val="0"/>
+              <c:showPercent val="0"/>
+              <c:separator> </c:separator>
+            </c:dLbl>
+            <c:showLegendKey val="0"/>
+            <c:showVal val="1"/>
+            <c:showCatName val="0"/>
+            <c:showSerName val="0"/>
+            <c:showPercent val="0"/>
+          </c:dLbls>
+          <c:cat>
+            <c:strRef>
+              <c:f>categories</c:f>
+              <c:strCache>
+                <c:ptCount val="12"/>
+                <c:pt idx="0">
+                  <c:v/>
+                </c:pt>
+                <c:pt idx="1">
+                  <c:v/>
+                </c:pt>
+                <c:pt idx="2">
+                  <c:v/>
+                </c:pt>
+                <c:pt idx="3">
+                  <c:v/>
+                </c:pt>
+                <c:pt idx="4">
+                  <c:v/>
+                </c:pt>
+                <c:pt idx="5">
+                  <c:v>10</c:v>
+                </c:pt>
+                <c:pt idx="6">
+                  <c:v>10</c:v>
+                </c:pt>
+                <c:pt idx="7">
+                  <c:v>10</c:v>
+                </c:pt>
+                <c:pt idx="8">
+                  <c:v>10</c:v>
+                </c:pt>
+                <c:pt idx="9">
+                  <c:v>10</c:v>
+                </c:pt>
+                <c:pt idx="10">
+                  <c:v>10</c:v>
+                </c:pt>
+                <c:pt idx="11">
+                  <c:v>10</c:v>
+                </c:pt>
+              </c:strCache>
+            </c:strRef>
+          </c:cat>
+          <c:val>
+            <c:numRef>
+              <c:f>0</c:f>
+              <c:numCache>
+                <c:formatCode>General</c:formatCode>
+                <c:ptCount val="12"/>
+                <c:pt idx="0">
+                  <c:v>0</c:v>
+                </c:pt>
+                <c:pt idx="1">
+                  <c:v>0</c:v>
+                </c:pt>
+                <c:pt idx="2">
+                  <c:v>2</c:v>
+                </c:pt>
+                <c:pt idx="3">
+                  <c:v>4</c:v>
+                </c:pt>
+                <c:pt idx="4">
+                  <c:v>14</c:v>
+                </c:pt>
+                <c:pt idx="5">
+                  <c:v>60</c:v>
+                </c:pt>
+                <c:pt idx="6">
+                  <c:v>94</c:v>
+                </c:pt>
+                <c:pt idx="7">
+                  <c:v>100</c:v>
+                </c:pt>
+                <c:pt idx="8">
+                  <c:v>100</c:v>
+                </c:pt>
+                <c:pt idx="9">
+                  <c:v>100</c:v>
+                </c:pt>
+                <c:pt idx="10">
+                  <c:v>100</c:v>
+                </c:pt>
+                <c:pt idx="11">
+                  <c:v>100</c:v>
+                </c:pt>
+              </c:numCache>
+            </c:numRef>
+          </c:val>
+        </c:ser>
+        <c:marker val="1"/>
+        <c:axId val="88341859"/>
+        <c:axId val="68495727"/>
+      </c:lineChart>
+      <c:catAx>
+        <c:axId val="88341859"/>
+        <c:scaling>
+          <c:orientation val="minMax"/>
+        </c:scaling>
+        <c:delete val="0"/>
+        <c:axPos val="b"/>
+        <c:title>
+          <c:tx>
+            <c:rich>
+              <a:bodyPr/>
+              <a:lstStyle/>
+              <a:p>
+                <a:pPr>
+                  <a:defRPr/>
+                </a:pPr>
+                <a:r>
+                  <a:rPr sz="900">
+                    <a:latin typeface="Arial"/>
+                  </a:rPr>
+                  <a:t>A beállított mélységi korlát</a:t>
+                </a:r>
+              </a:p>
+            </c:rich>
+          </c:tx>
+          <c:layout/>
+        </c:title>
+        <c:majorTickMark val="out"/>
+        <c:minorTickMark val="none"/>
+        <c:tickLblPos val="nextTo"/>
+        <c:spPr>
+          <a:ln>
+            <a:solidFill>
+              <a:srgbClr val="b3b3b3"/>
+            </a:solidFill>
+          </a:ln>
+        </c:spPr>
+        <c:crossAx val="68495727"/>
+        <c:crossesAt val="0"/>
+        <c:auto val="1"/>
+        <c:lblAlgn val="ctr"/>
+        <c:lblOffset val="100"/>
+      </c:catAx>
+      <c:valAx>
+        <c:axId val="68495727"/>
+        <c:scaling>
+          <c:orientation val="minMax"/>
+        </c:scaling>
+        <c:delete val="0"/>
+        <c:axPos val="l"/>
+        <c:majorGridlines>
+          <c:spPr>
+            <a:ln>
+              <a:solidFill>
+                <a:srgbClr val="b3b3b3"/>
+              </a:solidFill>
+            </a:ln>
+          </c:spPr>
+        </c:majorGridlines>
+        <c:title>
+          <c:tx>
+            <c:rich>
+              <a:bodyPr/>
+              <a:lstStyle/>
+              <a:p>
+                <a:pPr>
+                  <a:defRPr/>
+                </a:pPr>
+                <a:r>
+                  <a:rPr sz="900">
+                    <a:latin typeface="Arial"/>
+                  </a:rPr>
+                  <a:t>A megnyert játékok aránya %-ban</a:t>
+                </a:r>
+              </a:p>
+            </c:rich>
+          </c:tx>
+          <c:layout/>
+        </c:title>
+        <c:majorTickMark val="out"/>
+        <c:minorTickMark val="none"/>
+        <c:tickLblPos val="nextTo"/>
+        <c:spPr>
+          <a:ln>
+            <a:solidFill>
+              <a:srgbClr val="b3b3b3"/>
+            </a:solidFill>
+          </a:ln>
+        </c:spPr>
+        <c:crossAx val="88341859"/>
+        <c:crossesAt val="0"/>
+      </c:valAx>
+      <c:spPr>
+        <a:noFill/>
+        <a:ln>
+          <a:solidFill>
+            <a:srgbClr val="b3b3b3"/>
+          </a:solidFill>
+        </a:ln>
+      </c:spPr>
+    </c:plotArea>
+    <c:plotVisOnly val="1"/>
+  </c:chart>
+  <c:spPr>
+    <a:solidFill>
+      <a:srgbClr val="ffffff"/>
+    </a:solidFill>
+    <a:ln>
+      <a:noFill/>
+    </a:ln>
+  </c:spPr>
+</c:chartSpace>
+</file>
+
+<file path=word/charts/chart44.xml><?xml version="1.0" encoding="utf-8"?>
+<c:chartSpace xmlns:c="http://schemas.openxmlformats.org/drawingml/2006/chart" xmlns:a="http://schemas.openxmlformats.org/drawingml/2006/main" xmlns:r="http://schemas.openxmlformats.org/officeDocument/2006/relationships">
+  <c:lang val="en-US"/>
+  <c:chart>
+    <c:title>
+      <c:tx>
+        <c:rich>
+          <a:bodyPr/>
+          <a:lstStyle/>
+          <a:p>
+            <a:pPr>
+              <a:defRPr/>
+            </a:pPr>
+            <a:r>
+              <a:rPr sz="1300">
+                <a:latin typeface="Arial"/>
+              </a:rPr>
+              <a:t>A Nyeséses minimax ágens által megnyert játékok aránya</a:t>
+            </a:r>
+          </a:p>
+        </c:rich>
+      </c:tx>
+      <c:layout/>
+    </c:title>
+    <c:plotArea>
+      <c:layout/>
+      <c:lineChart>
+        <c:grouping val="standard"/>
+        <c:ser>
+          <c:idx val="0"/>
+          <c:order val="0"/>
+          <c:tx>
+            <c:strRef>
+              <c:f>label 0</c:f>
+              <c:strCache>
+                <c:ptCount val="1"/>
+                <c:pt idx="0">
+                  <c:v>Column C</c:v>
+                </c:pt>
+              </c:strCache>
+            </c:strRef>
+          </c:tx>
+          <c:spPr>
+            <a:solidFill>
+              <a:srgbClr val="004586"/>
+            </a:solidFill>
+            <a:ln w="28800">
+              <a:solidFill>
+                <a:srgbClr val="004586"/>
+              </a:solidFill>
+              <a:round/>
+            </a:ln>
+          </c:spPr>
+          <c:marker>
+            <c:size val="7"/>
+          </c:marker>
+          <c:dLbls>
+            <c:dLbl>
+              <c:idx val="0"/>
+              <c:dLblPos val="bestFit"/>
+              <c:showLegendKey val="0"/>
+              <c:showVal val="1"/>
+              <c:showCatName val="0"/>
+              <c:showSerName val="0"/>
+              <c:showPercent val="0"/>
+              <c:separator> </c:separator>
+            </c:dLbl>
+            <c:dLbl>
+              <c:idx val="1"/>
+              <c:dLblPos val="bestFit"/>
+              <c:showLegendKey val="0"/>
+              <c:showVal val="1"/>
+              <c:showCatName val="0"/>
+              <c:showSerName val="0"/>
+              <c:showPercent val="0"/>
+              <c:separator> </c:separator>
+            </c:dLbl>
+            <c:dLbl>
+              <c:idx val="2"/>
+              <c:dLblPos val="bestFit"/>
+              <c:showLegendKey val="0"/>
+              <c:showVal val="1"/>
+              <c:showCatName val="0"/>
+              <c:showSerName val="0"/>
+              <c:showPercent val="0"/>
+              <c:separator> </c:separator>
+            </c:dLbl>
+            <c:dLbl>
+              <c:idx val="3"/>
+              <c:dLblPos val="bestFit"/>
+              <c:showLegendKey val="0"/>
+              <c:showVal val="1"/>
+              <c:showCatName val="0"/>
+              <c:showSerName val="0"/>
+              <c:showPercent val="0"/>
+              <c:separator> </c:separator>
+            </c:dLbl>
+            <c:dLbl>
+              <c:idx val="4"/>
+              <c:dLblPos val="bestFit"/>
+              <c:showLegendKey val="0"/>
+              <c:showVal val="1"/>
+              <c:showCatName val="0"/>
+              <c:showSerName val="0"/>
+              <c:showPercent val="0"/>
+              <c:separator> </c:separator>
+            </c:dLbl>
+            <c:dLbl>
+              <c:idx val="5"/>
+              <c:dLblPos val="bestFit"/>
+              <c:showLegendKey val="0"/>
+              <c:showVal val="1"/>
+              <c:showCatName val="0"/>
+              <c:showSerName val="0"/>
+              <c:showPercent val="0"/>
+              <c:separator> </c:separator>
+            </c:dLbl>
+            <c:dLbl>
+              <c:idx val="6"/>
+              <c:dLblPos val="bestFit"/>
+              <c:showLegendKey val="0"/>
+              <c:showVal val="1"/>
+              <c:showCatName val="0"/>
+              <c:showSerName val="0"/>
+              <c:showPercent val="0"/>
+              <c:separator> </c:separator>
+            </c:dLbl>
+            <c:dLbl>
+              <c:idx val="7"/>
+              <c:dLblPos val="bestFit"/>
+              <c:showLegendKey val="0"/>
+              <c:showVal val="1"/>
+              <c:showCatName val="0"/>
+              <c:showSerName val="0"/>
+              <c:showPercent val="0"/>
+              <c:separator> </c:separator>
+            </c:dLbl>
+            <c:dLbl>
+              <c:idx val="8"/>
+              <c:dLblPos val="bestFit"/>
+              <c:showLegendKey val="0"/>
+              <c:showVal val="1"/>
+              <c:showCatName val="0"/>
+              <c:showSerName val="0"/>
+              <c:showPercent val="0"/>
+              <c:separator> </c:separator>
+            </c:dLbl>
+            <c:dLbl>
+              <c:idx val="9"/>
+              <c:dLblPos val="bestFit"/>
+              <c:showLegendKey val="0"/>
+              <c:showVal val="1"/>
+              <c:showCatName val="0"/>
+              <c:showSerName val="0"/>
+              <c:showPercent val="0"/>
+              <c:separator> </c:separator>
+            </c:dLbl>
+            <c:dLbl>
+              <c:idx val="10"/>
+              <c:dLblPos val="bestFit"/>
+              <c:showLegendKey val="0"/>
+              <c:showVal val="1"/>
+              <c:showCatName val="0"/>
+              <c:showSerName val="0"/>
+              <c:showPercent val="0"/>
+              <c:separator> </c:separator>
+            </c:dLbl>
+            <c:dLbl>
+              <c:idx val="11"/>
+              <c:dLblPos val="bestFit"/>
+              <c:showLegendKey val="0"/>
+              <c:showVal val="1"/>
+              <c:showCatName val="0"/>
+              <c:showSerName val="0"/>
+              <c:showPercent val="0"/>
+              <c:separator> </c:separator>
+            </c:dLbl>
+            <c:dLbl>
+              <c:idx val="12"/>
+              <c:dLblPos val="bestFit"/>
+              <c:showLegendKey val="0"/>
+              <c:showVal val="1"/>
+              <c:showCatName val="0"/>
+              <c:showSerName val="0"/>
+              <c:showPercent val="0"/>
+              <c:separator> </c:separator>
+            </c:dLbl>
+            <c:showLegendKey val="0"/>
+            <c:showVal val="1"/>
+            <c:showCatName val="0"/>
+            <c:showSerName val="0"/>
+            <c:showPercent val="0"/>
+          </c:dLbls>
+          <c:cat>
+            <c:strRef>
+              <c:f>categories</c:f>
+              <c:strCache>
+                <c:ptCount val="13"/>
+                <c:pt idx="0">
+                  <c:v/>
+                </c:pt>
+                <c:pt idx="1">
+                  <c:v/>
+                </c:pt>
+                <c:pt idx="2">
+                  <c:v/>
+                </c:pt>
+                <c:pt idx="3">
+                  <c:v/>
+                </c:pt>
+                <c:pt idx="4">
+                  <c:v/>
+                </c:pt>
+                <c:pt idx="5">
+                  <c:v>10</c:v>
+                </c:pt>
+                <c:pt idx="6">
+                  <c:v>10</c:v>
+                </c:pt>
+                <c:pt idx="7">
+                  <c:v>10</c:v>
+                </c:pt>
+                <c:pt idx="8">
+                  <c:v>10</c:v>
+                </c:pt>
+                <c:pt idx="9">
+                  <c:v>10</c:v>
+                </c:pt>
+                <c:pt idx="10">
+                  <c:v>10</c:v>
+                </c:pt>
+                <c:pt idx="11">
+                  <c:v>10</c:v>
+                </c:pt>
+                <c:pt idx="12">
+                  <c:v>10</c:v>
+                </c:pt>
+              </c:strCache>
+            </c:strRef>
+          </c:cat>
+          <c:val>
+            <c:numRef>
+              <c:f>0</c:f>
+              <c:numCache>
+                <c:formatCode>General</c:formatCode>
+                <c:ptCount val="13"/>
+                <c:pt idx="0">
+                  <c:v>0</c:v>
+                </c:pt>
+                <c:pt idx="1">
+                  <c:v>0</c:v>
+                </c:pt>
+                <c:pt idx="2">
+                  <c:v>4</c:v>
+                </c:pt>
+                <c:pt idx="3">
+                  <c:v>4</c:v>
+                </c:pt>
+                <c:pt idx="4">
+                  <c:v>16</c:v>
+                </c:pt>
+                <c:pt idx="5">
+                  <c:v>48</c:v>
+                </c:pt>
+                <c:pt idx="6">
+                  <c:v>88</c:v>
+                </c:pt>
+                <c:pt idx="7">
+                  <c:v>100</c:v>
+                </c:pt>
+                <c:pt idx="8">
+                  <c:v>100</c:v>
+                </c:pt>
+                <c:pt idx="9">
+                  <c:v>100</c:v>
+                </c:pt>
+                <c:pt idx="10">
+                  <c:v>100</c:v>
+                </c:pt>
+                <c:pt idx="11">
+                  <c:v>100</c:v>
+                </c:pt>
+                <c:pt idx="12">
+                  <c:v>100</c:v>
+                </c:pt>
+              </c:numCache>
+            </c:numRef>
+          </c:val>
+        </c:ser>
+        <c:marker val="1"/>
+        <c:axId val="54698670"/>
+        <c:axId val="2059943"/>
+      </c:lineChart>
+      <c:catAx>
+        <c:axId val="54698670"/>
+        <c:scaling>
+          <c:orientation val="minMax"/>
+        </c:scaling>
+        <c:delete val="0"/>
+        <c:axPos val="b"/>
+        <c:title>
+          <c:tx>
+            <c:rich>
+              <a:bodyPr/>
+              <a:lstStyle/>
+              <a:p>
+                <a:pPr>
+                  <a:defRPr/>
+                </a:pPr>
+                <a:r>
+                  <a:rPr sz="900">
+                    <a:latin typeface="Arial"/>
+                  </a:rPr>
+                  <a:t>A beállított mélységi korlát</a:t>
+                </a:r>
+              </a:p>
+            </c:rich>
+          </c:tx>
+          <c:layout/>
+        </c:title>
+        <c:majorTickMark val="out"/>
+        <c:minorTickMark val="none"/>
+        <c:tickLblPos val="nextTo"/>
+        <c:spPr>
+          <a:ln>
+            <a:solidFill>
+              <a:srgbClr val="b3b3b3"/>
+            </a:solidFill>
+          </a:ln>
+        </c:spPr>
+        <c:crossAx val="2059943"/>
+        <c:crossesAt val="0"/>
+        <c:auto val="1"/>
+        <c:lblAlgn val="ctr"/>
+        <c:lblOffset val="100"/>
+      </c:catAx>
+      <c:valAx>
+        <c:axId val="2059943"/>
+        <c:scaling>
+          <c:orientation val="minMax"/>
+        </c:scaling>
+        <c:delete val="0"/>
+        <c:axPos val="l"/>
+        <c:majorGridlines>
+          <c:spPr>
+            <a:ln>
+              <a:solidFill>
+                <a:srgbClr val="b3b3b3"/>
+              </a:solidFill>
+            </a:ln>
+          </c:spPr>
+        </c:majorGridlines>
+        <c:title>
+          <c:tx>
+            <c:rich>
+              <a:bodyPr/>
+              <a:lstStyle/>
+              <a:p>
+                <a:pPr>
+                  <a:defRPr/>
+                </a:pPr>
+                <a:r>
+                  <a:rPr sz="900">
+                    <a:latin typeface="Arial"/>
+                  </a:rPr>
+                  <a:t>A megnyert játékok aránya %-ban</a:t>
+                </a:r>
+              </a:p>
+            </c:rich>
+          </c:tx>
+          <c:layout/>
+        </c:title>
+        <c:majorTickMark val="out"/>
+        <c:minorTickMark val="none"/>
+        <c:tickLblPos val="nextTo"/>
+        <c:spPr>
+          <a:ln>
+            <a:solidFill>
+              <a:srgbClr val="b3b3b3"/>
+            </a:solidFill>
+          </a:ln>
+        </c:spPr>
+        <c:crossAx val="54698670"/>
         <c:crossesAt val="0"/>
       </c:valAx>
       <c:spPr>

</xml_diff>